<commit_message>
thay doi context thanh achitecture
</commit_message>
<xml_diff>
--- a/1.Proposal/Proposal_v1.0.docx
+++ b/1.Proposal/Proposal_v1.0.docx
@@ -1,6 +1,6 @@
 
 <file path=word/document.xml><?xml version="1.0" encoding="utf-8"?>
-<w:document xmlns:wpc="http://schemas.microsoft.com/office/word/2010/wordprocessingCanvas" xmlns:mc="http://schemas.openxmlformats.org/markup-compatibility/2006" xmlns:o="urn:schemas-microsoft-com:office:office" xmlns:r="http://schemas.openxmlformats.org/officeDocument/2006/relationships" xmlns:m="http://schemas.openxmlformats.org/officeDocument/2006/math" xmlns:v="urn:schemas-microsoft-com:vml" xmlns:wp14="http://schemas.microsoft.com/office/word/2010/wordprocessingDrawing" xmlns:wp="http://schemas.openxmlformats.org/drawingml/2006/wordprocessingDrawing" xmlns:w10="urn:schemas-microsoft-com:office:word" xmlns:w="http://schemas.openxmlformats.org/wordprocessingml/2006/main" xmlns:w14="http://schemas.microsoft.com/office/word/2010/wordml" xmlns:wpg="http://schemas.microsoft.com/office/word/2010/wordprocessingGroup" xmlns:wpi="http://schemas.microsoft.com/office/word/2010/wordprocessingInk" xmlns:wne="http://schemas.microsoft.com/office/word/2006/wordml" xmlns:wps="http://schemas.microsoft.com/office/word/2010/wordprocessingShape" mc:Ignorable="w14 wp14">
+<w:document xmlns:wpc="http://schemas.microsoft.com/office/word/2010/wordprocessingCanvas" xmlns:mc="http://schemas.openxmlformats.org/markup-compatibility/2006" xmlns:o="urn:schemas-microsoft-com:office:office" xmlns:r="http://schemas.openxmlformats.org/officeDocument/2006/relationships" xmlns:m="http://schemas.openxmlformats.org/officeDocument/2006/math" xmlns:v="urn:schemas-microsoft-com:vml" xmlns:wp14="http://schemas.microsoft.com/office/word/2010/wordprocessingDrawing" xmlns:wp="http://schemas.openxmlformats.org/drawingml/2006/wordprocessingDrawing" xmlns:w10="urn:schemas-microsoft-com:office:word" xmlns:w="http://schemas.openxmlformats.org/wordprocessingml/2006/main" xmlns:w14="http://schemas.microsoft.com/office/word/2010/wordml" xmlns:w15="http://schemas.microsoft.com/office/word/2012/wordml" xmlns:wpg="http://schemas.microsoft.com/office/word/2010/wordprocessingGroup" xmlns:wpi="http://schemas.microsoft.com/office/word/2010/wordprocessingInk" xmlns:wne="http://schemas.microsoft.com/office/word/2006/wordml" xmlns:wps="http://schemas.microsoft.com/office/word/2010/wordprocessingShape" mc:Ignorable="w14 w15 wp14">
   <w:body>
     <w:p>
       <w:pPr>
@@ -36,7 +36,7 @@
                     </pic:cNvPicPr>
                   </pic:nvPicPr>
                   <pic:blipFill>
-                    <a:blip r:embed="rId9">
+                    <a:blip r:embed="rId8">
                       <a:extLst>
                         <a:ext uri="{28A0092B-C50C-407E-A947-70E740481C1C}">
                           <a14:useLocalDpi xmlns:a14="http://schemas.microsoft.com/office/drawing/2010/main" val="0"/>
@@ -371,34 +371,49 @@
     <w:p>
       <w:pPr>
         <w:spacing w:line="360" w:lineRule="auto"/>
-        <w:ind w:left="720" w:right="610"/>
+        <w:ind w:left="720" w:firstLine="720"/>
+        <w:jc w:val="both"/>
+        <w:rPr>
+          <w:b/>
+          <w:color w:val="C00000"/>
+          <w:sz w:val="66"/>
+          <w:szCs w:val="26"/>
+        </w:rPr>
+      </w:pPr>
+    </w:p>
+    <w:p>
+      <w:pPr>
+        <w:spacing w:line="360" w:lineRule="auto"/>
+        <w:ind w:left="720" w:firstLine="720"/>
+        <w:jc w:val="both"/>
+        <w:rPr>
+          <w:color w:val="C00000"/>
+          <w:sz w:val="26"/>
+          <w:szCs w:val="26"/>
+        </w:rPr>
+      </w:pPr>
+      <w:r>
+        <w:rPr>
+          <w:b/>
+          <w:color w:val="C00000"/>
+          <w:sz w:val="66"/>
+          <w:szCs w:val="26"/>
+        </w:rPr>
+        <w:t>ENGLISH FOR YOU</w:t>
+      </w:r>
+    </w:p>
+    <w:p>
+      <w:pPr>
+        <w:spacing w:line="360" w:lineRule="auto"/>
+        <w:ind w:left="720" w:right="70"/>
         <w:jc w:val="center"/>
         <w:rPr>
-          <w:sz w:val="38"/>
-          <w:szCs w:val="26"/>
-        </w:rPr>
-      </w:pPr>
-      <w:r>
-        <w:rPr>
-          <w:sz w:val="38"/>
-          <w:szCs w:val="26"/>
-        </w:rPr>
-        <w:t>Ver</w:t>
-      </w:r>
-      <w:r>
-        <w:rPr>
-          <w:sz w:val="38"/>
-          <w:szCs w:val="26"/>
-        </w:rPr>
-        <w:t>sion</w:t>
-      </w:r>
-      <w:r>
-        <w:rPr>
-          <w:sz w:val="38"/>
-          <w:szCs w:val="26"/>
-        </w:rPr>
-        <w:t xml:space="preserve"> 1.0</w:t>
-      </w:r>
+          <w:b/>
+          <w:color w:val="000000" w:themeColor="text1"/>
+          <w:sz w:val="66"/>
+          <w:szCs w:val="26"/>
+        </w:rPr>
+      </w:pPr>
     </w:p>
     <w:p>
       <w:pPr>
@@ -415,121 +430,82 @@
           <w:sz w:val="38"/>
           <w:szCs w:val="26"/>
         </w:rPr>
-        <w:t>Date</w:t>
+        <w:t>Ver</w:t>
       </w:r>
       <w:r>
         <w:rPr>
           <w:sz w:val="38"/>
           <w:szCs w:val="26"/>
         </w:rPr>
-        <w:t>:</w:t>
+        <w:t>sion</w:t>
       </w:r>
       <w:r>
         <w:rPr>
           <w:sz w:val="38"/>
           <w:szCs w:val="26"/>
         </w:rPr>
-        <w:t xml:space="preserve"> Aug</w:t>
-      </w:r>
-      <w:r>
-        <w:rPr>
-          <w:sz w:val="38"/>
-          <w:szCs w:val="26"/>
-        </w:rPr>
-        <w:t xml:space="preserve"> 29</w:t>
-      </w:r>
-      <w:r>
-        <w:rPr>
-          <w:sz w:val="38"/>
-          <w:szCs w:val="26"/>
-        </w:rPr>
-        <w:t>,</w:t>
-      </w:r>
-      <w:r>
-        <w:rPr>
-          <w:sz w:val="38"/>
-          <w:szCs w:val="26"/>
-        </w:rPr>
-        <w:t xml:space="preserve"> </w:t>
-      </w:r>
-      <w:r>
-        <w:rPr>
-          <w:sz w:val="38"/>
-          <w:szCs w:val="26"/>
-        </w:rPr>
-        <w:t>2018</w:t>
+        <w:t xml:space="preserve"> 1.0</w:t>
       </w:r>
     </w:p>
     <w:p>
       <w:pPr>
-        <w:spacing w:before="6" w:line="360" w:lineRule="auto"/>
+        <w:spacing w:line="360" w:lineRule="auto"/>
+        <w:ind w:left="720" w:right="610"/>
         <w:jc w:val="center"/>
         <w:rPr>
-          <w:sz w:val="26"/>
-          <w:szCs w:val="26"/>
-        </w:rPr>
-      </w:pPr>
-    </w:p>
-    <w:p>
-      <w:pPr>
-        <w:spacing w:line="360" w:lineRule="auto"/>
-        <w:jc w:val="center"/>
-        <w:rPr>
-          <w:sz w:val="26"/>
-          <w:szCs w:val="26"/>
-        </w:rPr>
-      </w:pPr>
-    </w:p>
-    <w:p>
-      <w:pPr>
-        <w:spacing w:line="360" w:lineRule="auto"/>
-        <w:jc w:val="both"/>
-        <w:rPr>
-          <w:sz w:val="26"/>
-          <w:szCs w:val="26"/>
-        </w:rPr>
-      </w:pPr>
-    </w:p>
-    <w:p>
-      <w:pPr>
-        <w:spacing w:line="360" w:lineRule="auto"/>
-        <w:ind w:left="720" w:firstLine="720"/>
-        <w:jc w:val="both"/>
-        <w:rPr>
-          <w:color w:val="C00000"/>
-          <w:sz w:val="26"/>
-          <w:szCs w:val="26"/>
-        </w:rPr>
-      </w:pPr>
-      <w:r>
-        <w:rPr>
-          <w:b/>
-          <w:color w:val="C00000"/>
-          <w:sz w:val="66"/>
-          <w:szCs w:val="26"/>
-        </w:rPr>
-        <w:t>ENGLISH FOR YOU</w:t>
-      </w:r>
-    </w:p>
-    <w:p>
-      <w:pPr>
-        <w:spacing w:line="360" w:lineRule="auto"/>
-        <w:jc w:val="both"/>
-        <w:rPr>
-          <w:sz w:val="26"/>
-          <w:szCs w:val="26"/>
-        </w:rPr>
-      </w:pPr>
-    </w:p>
-    <w:p>
-      <w:pPr>
-        <w:spacing w:line="360" w:lineRule="auto"/>
-        <w:jc w:val="both"/>
-        <w:rPr>
-          <w:sz w:val="26"/>
-          <w:szCs w:val="26"/>
-        </w:rPr>
-      </w:pPr>
+          <w:sz w:val="38"/>
+          <w:szCs w:val="26"/>
+        </w:rPr>
+      </w:pPr>
+      <w:r>
+        <w:rPr>
+          <w:sz w:val="38"/>
+          <w:szCs w:val="26"/>
+        </w:rPr>
+        <w:t>Date</w:t>
+      </w:r>
+      <w:r>
+        <w:rPr>
+          <w:sz w:val="38"/>
+          <w:szCs w:val="26"/>
+        </w:rPr>
+        <w:t>:</w:t>
+      </w:r>
+      <w:r>
+        <w:rPr>
+          <w:sz w:val="38"/>
+          <w:szCs w:val="26"/>
+        </w:rPr>
+        <w:t xml:space="preserve"> Aug</w:t>
+      </w:r>
+      <w:r>
+        <w:rPr>
+          <w:sz w:val="38"/>
+          <w:szCs w:val="26"/>
+        </w:rPr>
+        <w:t xml:space="preserve"> 28</w:t>
+      </w:r>
+      <w:r>
+        <w:rPr>
+          <w:sz w:val="38"/>
+          <w:szCs w:val="26"/>
+        </w:rPr>
+        <w:t>,</w:t>
+      </w:r>
+      <w:r>
+        <w:rPr>
+          <w:sz w:val="38"/>
+          <w:szCs w:val="26"/>
+        </w:rPr>
+        <w:t xml:space="preserve"> </w:t>
+      </w:r>
+      <w:r>
+        <w:rPr>
+          <w:sz w:val="38"/>
+          <w:szCs w:val="26"/>
+        </w:rPr>
+        <w:t>2018</w:t>
+      </w:r>
     </w:p>
     <w:p>
       <w:pPr>
@@ -613,7 +589,7 @@
           <w:b/>
           <w:sz w:val="28"/>
         </w:rPr>
-        <w:t xml:space="preserve"> MENTOR: </w:t>
+        <w:t xml:space="preserve">MENTOR: </w:t>
       </w:r>
       <w:r>
         <w:rPr>
@@ -692,15 +668,7 @@
         <w:rPr>
           <w:sz w:val="28"/>
         </w:rPr>
-        <w:t xml:space="preserve">                 </w:t>
-      </w:r>
-      <w:bookmarkStart w:id="0" w:name="_GoBack"/>
-      <w:bookmarkEnd w:id="0"/>
-      <w:r>
-        <w:rPr>
-          <w:sz w:val="28"/>
-        </w:rPr>
-        <w:t xml:space="preserve">        </w:t>
+        <w:t xml:space="preserve">                         </w:t>
       </w:r>
       <w:r>
         <w:rPr>
@@ -730,12 +698,6 @@
           <w:sz w:val="28"/>
         </w:rPr>
         <w:t xml:space="preserve">                         </w:t>
-      </w:r>
-      <w:r>
-        <w:rPr>
-          <w:sz w:val="28"/>
-        </w:rPr>
-        <w:tab/>
       </w:r>
       <w:r>
         <w:rPr>
@@ -2491,7 +2453,7 @@
                 <w:szCs w:val="26"/>
               </w:rPr>
             </w:pPr>
-            <w:hyperlink r:id="rId10" w:history="1">
+            <w:hyperlink r:id="rId9" w:history="1">
               <w:r>
                 <w:rPr>
                   <w:rStyle w:val="Hyperlink"/>
@@ -2611,7 +2573,7 @@
                 <w:szCs w:val="26"/>
               </w:rPr>
             </w:pPr>
-            <w:hyperlink r:id="rId11" w:history="1">
+            <w:hyperlink r:id="rId10" w:history="1">
               <w:r>
                 <w:rPr>
                   <w:rStyle w:val="Hyperlink"/>
@@ -2732,7 +2694,7 @@
                 <w:szCs w:val="26"/>
               </w:rPr>
             </w:pPr>
-            <w:hyperlink r:id="rId12" w:history="1">
+            <w:hyperlink r:id="rId11" w:history="1">
               <w:r>
                 <w:rPr>
                   <w:rStyle w:val="Hyperlink"/>
@@ -3309,7 +3271,15 @@
                 <w:sz w:val="26"/>
                 <w:szCs w:val="26"/>
               </w:rPr>
-              <w:t>Oct 4</w:t>
+              <w:t>Sep</w:t>
+            </w:r>
+            <w:r>
+              <w:rPr>
+                <w:spacing w:val="-1"/>
+                <w:sz w:val="26"/>
+                <w:szCs w:val="26"/>
+              </w:rPr>
+              <w:t xml:space="preserve"> 4</w:t>
             </w:r>
             <w:r>
               <w:rPr>
@@ -4162,7 +4132,15 @@
                 <w:sz w:val="26"/>
                 <w:szCs w:val="26"/>
               </w:rPr>
-              <w:t>30 Aug</w:t>
+              <w:t>28</w:t>
+            </w:r>
+            <w:r>
+              <w:rPr>
+                <w:spacing w:val="1"/>
+                <w:sz w:val="26"/>
+                <w:szCs w:val="26"/>
+              </w:rPr>
+              <w:t xml:space="preserve"> Aug</w:t>
             </w:r>
             <w:r>
               <w:rPr>
@@ -5009,7 +4987,14 @@
                 <w:sz w:val="26"/>
                 <w:szCs w:val="26"/>
               </w:rPr>
-              <w:t>28-Aug-2018</w:t>
+              <w:t>28</w:t>
+            </w:r>
+            <w:r>
+              <w:rPr>
+                <w:sz w:val="26"/>
+                <w:szCs w:val="26"/>
+              </w:rPr>
+              <w:t>-Aug-2018</w:t>
             </w:r>
           </w:p>
         </w:tc>
@@ -5813,165 +5798,6 @@
           </w:p>
         </w:tc>
       </w:tr>
-      <w:tr>
-        <w:trPr>
-          <w:trHeight w:hRule="exact" w:val="989"/>
-        </w:trPr>
-        <w:tc>
-          <w:tcPr>
-            <w:tcW w:w="3871" w:type="dxa"/>
-            <w:tcBorders>
-              <w:top w:val="single" w:sz="5" w:space="0" w:color="000000"/>
-              <w:left w:val="single" w:sz="5" w:space="0" w:color="000000"/>
-              <w:bottom w:val="single" w:sz="5" w:space="0" w:color="000000"/>
-              <w:right w:val="single" w:sz="5" w:space="0" w:color="000000"/>
-            </w:tcBorders>
-          </w:tcPr>
-          <w:p>
-            <w:pPr>
-              <w:spacing w:line="300" w:lineRule="exact"/>
-              <w:ind w:left="100"/>
-              <w:jc w:val="both"/>
-              <w:rPr>
-                <w:sz w:val="26"/>
-                <w:szCs w:val="26"/>
-              </w:rPr>
-            </w:pPr>
-            <w:r>
-              <w:rPr>
-                <w:spacing w:val="-1"/>
-                <w:sz w:val="26"/>
-                <w:szCs w:val="26"/>
-              </w:rPr>
-              <w:t>Nghia, Tran Nguyen Huu</w:t>
-            </w:r>
-          </w:p>
-          <w:p>
-            <w:pPr>
-              <w:spacing w:before="8" w:line="140" w:lineRule="exact"/>
-              <w:jc w:val="both"/>
-              <w:rPr>
-                <w:sz w:val="26"/>
-                <w:szCs w:val="26"/>
-              </w:rPr>
-            </w:pPr>
-          </w:p>
-          <w:p>
-            <w:pPr>
-              <w:ind w:left="100"/>
-              <w:jc w:val="both"/>
-              <w:rPr>
-                <w:sz w:val="26"/>
-                <w:szCs w:val="26"/>
-              </w:rPr>
-            </w:pPr>
-            <w:r>
-              <w:rPr>
-                <w:i/>
-                <w:spacing w:val="-1"/>
-                <w:sz w:val="26"/>
-                <w:szCs w:val="26"/>
-              </w:rPr>
-              <w:t>Scrum Master</w:t>
-            </w:r>
-          </w:p>
-        </w:tc>
-        <w:tc>
-          <w:tcPr>
-            <w:tcW w:w="3059" w:type="dxa"/>
-            <w:tcBorders>
-              <w:top w:val="single" w:sz="5" w:space="0" w:color="000000"/>
-              <w:left w:val="single" w:sz="5" w:space="0" w:color="000000"/>
-              <w:bottom w:val="single" w:sz="5" w:space="0" w:color="000000"/>
-              <w:right w:val="single" w:sz="5" w:space="0" w:color="000000"/>
-            </w:tcBorders>
-          </w:tcPr>
-          <w:p>
-            <w:pPr>
-              <w:jc w:val="both"/>
-              <w:rPr>
-                <w:sz w:val="26"/>
-                <w:szCs w:val="26"/>
-              </w:rPr>
-            </w:pPr>
-          </w:p>
-        </w:tc>
-        <w:tc>
-          <w:tcPr>
-            <w:tcW w:w="2960" w:type="dxa"/>
-            <w:tcBorders>
-              <w:top w:val="single" w:sz="5" w:space="0" w:color="000000"/>
-              <w:left w:val="single" w:sz="5" w:space="0" w:color="000000"/>
-              <w:bottom w:val="single" w:sz="5" w:space="0" w:color="000000"/>
-              <w:right w:val="single" w:sz="5" w:space="0" w:color="000000"/>
-            </w:tcBorders>
-          </w:tcPr>
-          <w:p>
-            <w:pPr>
-              <w:jc w:val="both"/>
-            </w:pPr>
-            <w:r>
-              <w:rPr>
-                <w:spacing w:val="-1"/>
-                <w:sz w:val="26"/>
-                <w:szCs w:val="26"/>
-              </w:rPr>
-              <w:t xml:space="preserve"> </w:t>
-            </w:r>
-            <w:r>
-              <w:rPr>
-                <w:spacing w:val="-1"/>
-                <w:sz w:val="26"/>
-                <w:szCs w:val="26"/>
-              </w:rPr>
-              <w:t>D</w:t>
-            </w:r>
-            <w:r>
-              <w:rPr>
-                <w:sz w:val="26"/>
-                <w:szCs w:val="26"/>
-              </w:rPr>
-              <w:t>a</w:t>
-            </w:r>
-            <w:r>
-              <w:rPr>
-                <w:spacing w:val="1"/>
-                <w:sz w:val="26"/>
-                <w:szCs w:val="26"/>
-              </w:rPr>
-              <w:t>t</w:t>
-            </w:r>
-            <w:r>
-              <w:rPr>
-                <w:sz w:val="26"/>
-                <w:szCs w:val="26"/>
-              </w:rPr>
-              <w:t>e: Aug 29</w:t>
-            </w:r>
-            <w:r>
-              <w:rPr>
-                <w:sz w:val="26"/>
-                <w:szCs w:val="26"/>
-              </w:rPr>
-              <w:t xml:space="preserve">, </w:t>
-            </w:r>
-            <w:r>
-              <w:rPr>
-                <w:sz w:val="26"/>
-                <w:szCs w:val="26"/>
-              </w:rPr>
-              <w:t>201</w:t>
-            </w:r>
-            <w:r>
-              <w:rPr>
-                <w:sz w:val="26"/>
-                <w:szCs w:val="26"/>
-              </w:rPr>
-              <w:t>8</w:t>
-            </w:r>
-          </w:p>
-        </w:tc>
-      </w:tr>
     </w:tbl>
     <w:p>
       <w:pPr>
@@ -6052,7 +5878,7 @@
           <w:r>
             <w:fldChar w:fldCharType="separate"/>
           </w:r>
-          <w:hyperlink w:anchor="_Toc523841920" w:history="1">
+          <w:hyperlink w:anchor="_Toc523910415" w:history="1">
             <w:r>
               <w:rPr>
                 <w:rStyle w:val="Hyperlink"/>
@@ -6095,7 +5921,7 @@
                 <w:noProof/>
                 <w:webHidden/>
               </w:rPr>
-              <w:instrText xml:space="preserve"> PAGEREF _Toc523841920 \h </w:instrText>
+              <w:instrText xml:space="preserve"> PAGEREF _Toc523910415 \h </w:instrText>
             </w:r>
             <w:r>
               <w:rPr>
@@ -6139,7 +5965,7 @@
               <w:szCs w:val="22"/>
             </w:rPr>
           </w:pPr>
-          <w:hyperlink w:anchor="_Toc523841921" w:history="1">
+          <w:hyperlink w:anchor="_Toc523910416" w:history="1">
             <w:r>
               <w:rPr>
                 <w:rStyle w:val="Hyperlink"/>
@@ -6166,7 +5992,7 @@
                 <w:noProof/>
                 <w:webHidden/>
               </w:rPr>
-              <w:instrText xml:space="preserve"> PAGEREF _Toc523841921 \h </w:instrText>
+              <w:instrText xml:space="preserve"> PAGEREF _Toc523910416 \h </w:instrText>
             </w:r>
             <w:r>
               <w:rPr>
@@ -6210,7 +6036,7 @@
               <w:szCs w:val="22"/>
             </w:rPr>
           </w:pPr>
-          <w:hyperlink w:anchor="_Toc523841922" w:history="1">
+          <w:hyperlink w:anchor="_Toc523910417" w:history="1">
             <w:r>
               <w:rPr>
                 <w:rStyle w:val="Hyperlink"/>
@@ -6237,7 +6063,7 @@
                 <w:noProof/>
                 <w:webHidden/>
               </w:rPr>
-              <w:instrText xml:space="preserve"> PAGEREF _Toc523841922 \h </w:instrText>
+              <w:instrText xml:space="preserve"> PAGEREF _Toc523910417 \h </w:instrText>
             </w:r>
             <w:r>
               <w:rPr>
@@ -6282,7 +6108,7 @@
               <w:szCs w:val="22"/>
             </w:rPr>
           </w:pPr>
-          <w:hyperlink w:anchor="_Toc523841923" w:history="1">
+          <w:hyperlink w:anchor="_Toc523910418" w:history="1">
             <w:r>
               <w:rPr>
                 <w:rStyle w:val="Hyperlink"/>
@@ -6325,7 +6151,7 @@
                 <w:noProof/>
                 <w:webHidden/>
               </w:rPr>
-              <w:instrText xml:space="preserve"> PAGEREF _Toc523841923 \h </w:instrText>
+              <w:instrText xml:space="preserve"> PAGEREF _Toc523910418 \h </w:instrText>
             </w:r>
             <w:r>
               <w:rPr>
@@ -6370,7 +6196,7 @@
               <w:szCs w:val="22"/>
             </w:rPr>
           </w:pPr>
-          <w:hyperlink w:anchor="_Toc523841924" w:history="1">
+          <w:hyperlink w:anchor="_Toc523910419" w:history="1">
             <w:r>
               <w:rPr>
                 <w:rStyle w:val="Hyperlink"/>
@@ -6413,7 +6239,7 @@
                 <w:noProof/>
                 <w:webHidden/>
               </w:rPr>
-              <w:instrText xml:space="preserve"> PAGEREF _Toc523841924 \h </w:instrText>
+              <w:instrText xml:space="preserve"> PAGEREF _Toc523910419 \h </w:instrText>
             </w:r>
             <w:r>
               <w:rPr>
@@ -6458,7 +6284,7 @@
               <w:szCs w:val="22"/>
             </w:rPr>
           </w:pPr>
-          <w:hyperlink w:anchor="_Toc523841925" w:history="1">
+          <w:hyperlink w:anchor="_Toc523910420" w:history="1">
             <w:r>
               <w:rPr>
                 <w:rStyle w:val="Hyperlink"/>
@@ -6501,7 +6327,7 @@
                 <w:noProof/>
                 <w:webHidden/>
               </w:rPr>
-              <w:instrText xml:space="preserve"> PAGEREF _Toc523841925 \h </w:instrText>
+              <w:instrText xml:space="preserve"> PAGEREF _Toc523910420 \h </w:instrText>
             </w:r>
             <w:r>
               <w:rPr>
@@ -6546,7 +6372,7 @@
               <w:szCs w:val="22"/>
             </w:rPr>
           </w:pPr>
-          <w:hyperlink w:anchor="_Toc523841926" w:history="1">
+          <w:hyperlink w:anchor="_Toc523910421" w:history="1">
             <w:r>
               <w:rPr>
                 <w:rStyle w:val="Hyperlink"/>
@@ -6589,7 +6415,7 @@
                 <w:noProof/>
                 <w:webHidden/>
               </w:rPr>
-              <w:instrText xml:space="preserve"> PAGEREF _Toc523841926 \h </w:instrText>
+              <w:instrText xml:space="preserve"> PAGEREF _Toc523910421 \h </w:instrText>
             </w:r>
             <w:r>
               <w:rPr>
@@ -6634,7 +6460,7 @@
               <w:szCs w:val="22"/>
             </w:rPr>
           </w:pPr>
-          <w:hyperlink w:anchor="_Toc523841927" w:history="1">
+          <w:hyperlink w:anchor="_Toc523910422" w:history="1">
             <w:r>
               <w:rPr>
                 <w:rStyle w:val="Hyperlink"/>
@@ -6677,7 +6503,7 @@
                 <w:noProof/>
                 <w:webHidden/>
               </w:rPr>
-              <w:instrText xml:space="preserve"> PAGEREF _Toc523841927 \h </w:instrText>
+              <w:instrText xml:space="preserve"> PAGEREF _Toc523910422 \h </w:instrText>
             </w:r>
             <w:r>
               <w:rPr>
@@ -6722,7 +6548,7 @@
               <w:szCs w:val="22"/>
             </w:rPr>
           </w:pPr>
-          <w:hyperlink w:anchor="_Toc523841928" w:history="1">
+          <w:hyperlink w:anchor="_Toc523910423" w:history="1">
             <w:r>
               <w:rPr>
                 <w:rStyle w:val="Hyperlink"/>
@@ -6765,7 +6591,7 @@
                 <w:noProof/>
                 <w:webHidden/>
               </w:rPr>
-              <w:instrText xml:space="preserve"> PAGEREF _Toc523841928 \h </w:instrText>
+              <w:instrText xml:space="preserve"> PAGEREF _Toc523910423 \h </w:instrText>
             </w:r>
             <w:r>
               <w:rPr>
@@ -6810,7 +6636,7 @@
               <w:szCs w:val="22"/>
             </w:rPr>
           </w:pPr>
-          <w:hyperlink w:anchor="_Toc523841929" w:history="1">
+          <w:hyperlink w:anchor="_Toc523910424" w:history="1">
             <w:r>
               <w:rPr>
                 <w:rStyle w:val="Hyperlink"/>
@@ -6853,7 +6679,7 @@
                 <w:noProof/>
                 <w:webHidden/>
               </w:rPr>
-              <w:instrText xml:space="preserve"> PAGEREF _Toc523841929 \h </w:instrText>
+              <w:instrText xml:space="preserve"> PAGEREF _Toc523910424 \h </w:instrText>
             </w:r>
             <w:r>
               <w:rPr>
@@ -6898,7 +6724,7 @@
               <w:szCs w:val="22"/>
             </w:rPr>
           </w:pPr>
-          <w:hyperlink w:anchor="_Toc523841930" w:history="1">
+          <w:hyperlink w:anchor="_Toc523910425" w:history="1">
             <w:r>
               <w:rPr>
                 <w:rStyle w:val="Hyperlink"/>
@@ -6941,7 +6767,7 @@
                 <w:noProof/>
                 <w:webHidden/>
               </w:rPr>
-              <w:instrText xml:space="preserve"> PAGEREF _Toc523841930 \h </w:instrText>
+              <w:instrText xml:space="preserve"> PAGEREF _Toc523910425 \h </w:instrText>
             </w:r>
             <w:r>
               <w:rPr>
@@ -6986,7 +6812,7 @@
               <w:szCs w:val="22"/>
             </w:rPr>
           </w:pPr>
-          <w:hyperlink w:anchor="_Toc523841931" w:history="1">
+          <w:hyperlink w:anchor="_Toc523910426" w:history="1">
             <w:r>
               <w:rPr>
                 <w:rStyle w:val="Hyperlink"/>
@@ -7029,7 +6855,7 @@
                 <w:noProof/>
                 <w:webHidden/>
               </w:rPr>
-              <w:instrText xml:space="preserve"> PAGEREF _Toc523841931 \h </w:instrText>
+              <w:instrText xml:space="preserve"> PAGEREF _Toc523910426 \h </w:instrText>
             </w:r>
             <w:r>
               <w:rPr>
@@ -7074,7 +6900,7 @@
               <w:szCs w:val="22"/>
             </w:rPr>
           </w:pPr>
-          <w:hyperlink w:anchor="_Toc523841932" w:history="1">
+          <w:hyperlink w:anchor="_Toc523910427" w:history="1">
             <w:r>
               <w:rPr>
                 <w:rStyle w:val="Hyperlink"/>
@@ -7117,7 +6943,7 @@
                 <w:noProof/>
                 <w:webHidden/>
               </w:rPr>
-              <w:instrText xml:space="preserve"> PAGEREF _Toc523841932 \h </w:instrText>
+              <w:instrText xml:space="preserve"> PAGEREF _Toc523910427 \h </w:instrText>
             </w:r>
             <w:r>
               <w:rPr>
@@ -7161,7 +6987,7 @@
               <w:szCs w:val="22"/>
             </w:rPr>
           </w:pPr>
-          <w:hyperlink w:anchor="_Toc523841933" w:history="1">
+          <w:hyperlink w:anchor="_Toc523910428" w:history="1">
             <w:r>
               <w:rPr>
                 <w:rStyle w:val="Hyperlink"/>
@@ -7188,7 +7014,7 @@
                 <w:noProof/>
                 <w:webHidden/>
               </w:rPr>
-              <w:instrText xml:space="preserve"> PAGEREF _Toc523841933 \h </w:instrText>
+              <w:instrText xml:space="preserve"> PAGEREF _Toc523910428 \h </w:instrText>
             </w:r>
             <w:r>
               <w:rPr>
@@ -7232,7 +7058,7 @@
               <w:szCs w:val="22"/>
             </w:rPr>
           </w:pPr>
-          <w:hyperlink w:anchor="_Toc523841934" w:history="1">
+          <w:hyperlink w:anchor="_Toc523910429" w:history="1">
             <w:r>
               <w:rPr>
                 <w:rStyle w:val="Hyperlink"/>
@@ -7259,7 +7085,7 @@
                 <w:noProof/>
                 <w:webHidden/>
               </w:rPr>
-              <w:instrText xml:space="preserve"> PAGEREF _Toc523841934 \h </w:instrText>
+              <w:instrText xml:space="preserve"> PAGEREF _Toc523910429 \h </w:instrText>
             </w:r>
             <w:r>
               <w:rPr>
@@ -7303,7 +7129,7 @@
               <w:szCs w:val="22"/>
             </w:rPr>
           </w:pPr>
-          <w:hyperlink w:anchor="_Toc523841935" w:history="1">
+          <w:hyperlink w:anchor="_Toc523910430" w:history="1">
             <w:r>
               <w:rPr>
                 <w:rStyle w:val="Hyperlink"/>
@@ -7330,7 +7156,7 @@
                 <w:noProof/>
                 <w:webHidden/>
               </w:rPr>
-              <w:instrText xml:space="preserve"> PAGEREF _Toc523841935 \h </w:instrText>
+              <w:instrText xml:space="preserve"> PAGEREF _Toc523910430 \h </w:instrText>
             </w:r>
             <w:r>
               <w:rPr>
@@ -7374,7 +7200,7 @@
               <w:szCs w:val="22"/>
             </w:rPr>
           </w:pPr>
-          <w:hyperlink w:anchor="_Toc523841936" w:history="1">
+          <w:hyperlink w:anchor="_Toc523910431" w:history="1">
             <w:r>
               <w:rPr>
                 <w:rStyle w:val="Hyperlink"/>
@@ -7401,7 +7227,7 @@
                 <w:noProof/>
                 <w:webHidden/>
               </w:rPr>
-              <w:instrText xml:space="preserve"> PAGEREF _Toc523841936 \h </w:instrText>
+              <w:instrText xml:space="preserve"> PAGEREF _Toc523910431 \h </w:instrText>
             </w:r>
             <w:r>
               <w:rPr>
@@ -7445,7 +7271,7 @@
               <w:szCs w:val="22"/>
             </w:rPr>
           </w:pPr>
-          <w:hyperlink w:anchor="_Toc523841937" w:history="1">
+          <w:hyperlink w:anchor="_Toc523910432" w:history="1">
             <w:r>
               <w:rPr>
                 <w:rStyle w:val="Hyperlink"/>
@@ -7472,7 +7298,7 @@
                 <w:noProof/>
                 <w:webHidden/>
               </w:rPr>
-              <w:instrText xml:space="preserve"> PAGEREF _Toc523841937 \h </w:instrText>
+              <w:instrText xml:space="preserve"> PAGEREF _Toc523910432 \h </w:instrText>
             </w:r>
             <w:r>
               <w:rPr>
@@ -7516,7 +7342,7 @@
               <w:szCs w:val="22"/>
             </w:rPr>
           </w:pPr>
-          <w:hyperlink w:anchor="_Toc523841938" w:history="1">
+          <w:hyperlink w:anchor="_Toc523910433" w:history="1">
             <w:r>
               <w:rPr>
                 <w:rStyle w:val="Hyperlink"/>
@@ -7556,7 +7382,7 @@
                 <w:noProof/>
                 <w:webHidden/>
               </w:rPr>
-              <w:instrText xml:space="preserve"> PAGEREF _Toc523841938 \h </w:instrText>
+              <w:instrText xml:space="preserve"> PAGEREF _Toc523910433 \h </w:instrText>
             </w:r>
             <w:r>
               <w:rPr>
@@ -7638,11 +7464,11 @@
         </w:numPr>
         <w:jc w:val="both"/>
       </w:pPr>
-      <w:bookmarkStart w:id="1" w:name="_Toc523841920"/>
+      <w:bookmarkStart w:id="0" w:name="_Toc523910415"/>
       <w:r>
         <w:t>Introduction</w:t>
       </w:r>
-      <w:bookmarkEnd w:id="1"/>
+      <w:bookmarkEnd w:id="0"/>
     </w:p>
     <w:p>
       <w:pPr>
@@ -7652,11 +7478,11 @@
       <w:r>
         <w:tab/>
       </w:r>
-      <w:bookmarkStart w:id="2" w:name="_Toc523841921"/>
+      <w:bookmarkStart w:id="1" w:name="_Toc523910416"/>
       <w:r>
         <w:t>1.1 Purpose</w:t>
       </w:r>
-      <w:bookmarkEnd w:id="2"/>
+      <w:bookmarkEnd w:id="1"/>
     </w:p>
     <w:p>
       <w:pPr>
@@ -9582,11 +9408,11 @@
       <w:r>
         <w:tab/>
       </w:r>
-      <w:bookmarkStart w:id="3" w:name="_Toc523841922"/>
+      <w:bookmarkStart w:id="2" w:name="_Toc523910417"/>
       <w:r>
         <w:t>1.2 Scope</w:t>
       </w:r>
-      <w:bookmarkEnd w:id="3"/>
+      <w:bookmarkEnd w:id="2"/>
     </w:p>
     <w:p>
       <w:pPr>
@@ -12407,11 +12233,11 @@
           <w:numId w:val="8"/>
         </w:numPr>
       </w:pPr>
-      <w:bookmarkStart w:id="4" w:name="_Toc523841923"/>
+      <w:bookmarkStart w:id="3" w:name="_Toc523910418"/>
       <w:r>
         <w:t>References</w:t>
       </w:r>
-      <w:bookmarkEnd w:id="4"/>
+      <w:bookmarkEnd w:id="3"/>
     </w:p>
     <w:p>
       <w:pPr>
@@ -12775,7 +12601,7 @@
                 <w:szCs w:val="26"/>
               </w:rPr>
             </w:pPr>
-            <w:hyperlink r:id="rId13" w:history="1">
+            <w:hyperlink r:id="rId12" w:history="1">
               <w:r>
                 <w:rPr>
                   <w:rStyle w:val="Hyperlink"/>
@@ -12955,8 +12781,8 @@
           <w:szCs w:val="26"/>
         </w:rPr>
         <w:sectPr>
-          <w:headerReference w:type="default" r:id="rId14"/>
-          <w:footerReference w:type="default" r:id="rId15"/>
+          <w:headerReference w:type="default" r:id="rId13"/>
+          <w:footerReference w:type="default" r:id="rId14"/>
           <w:pgSz w:w="12240" w:h="15840"/>
           <w:pgMar w:top="1340" w:right="1120" w:bottom="280" w:left="0" w:header="667" w:footer="1014" w:gutter="0"/>
           <w:pgNumType w:start="1"/>
@@ -12973,12 +12799,12 @@
         </w:numPr>
         <w:jc w:val="both"/>
       </w:pPr>
-      <w:bookmarkStart w:id="5" w:name="_Toc523841924"/>
+      <w:bookmarkStart w:id="4" w:name="_Toc523910419"/>
       <w:r>
         <w:lastRenderedPageBreak/>
         <w:t>Product Overview</w:t>
       </w:r>
-      <w:bookmarkEnd w:id="5"/>
+      <w:bookmarkEnd w:id="4"/>
       <w:r>
         <w:t xml:space="preserve"> </w:t>
       </w:r>
@@ -12992,7 +12818,7 @@
         </w:numPr>
         <w:jc w:val="both"/>
       </w:pPr>
-      <w:bookmarkStart w:id="6" w:name="_Toc523841925"/>
+      <w:bookmarkStart w:id="5" w:name="_Toc523910420"/>
       <w:r>
         <w:t>Project definit</w:t>
       </w:r>
@@ -13002,7 +12828,7 @@
       <w:r>
         <w:t>on</w:t>
       </w:r>
-      <w:bookmarkEnd w:id="6"/>
+      <w:bookmarkEnd w:id="5"/>
       <w:r>
         <w:t xml:space="preserve"> </w:t>
       </w:r>
@@ -13141,11 +12967,11 @@
         <w:ind w:left="1440" w:firstLine="0"/>
         <w:jc w:val="both"/>
       </w:pPr>
-      <w:bookmarkStart w:id="7" w:name="_Toc523841926"/>
+      <w:bookmarkStart w:id="6" w:name="_Toc523910421"/>
       <w:r>
         <w:t>Business Need</w:t>
       </w:r>
-      <w:bookmarkEnd w:id="7"/>
+      <w:bookmarkEnd w:id="6"/>
     </w:p>
     <w:p>
       <w:pPr>
@@ -13557,11 +13383,11 @@
         <w:ind w:left="1440"/>
         <w:jc w:val="both"/>
       </w:pPr>
-      <w:bookmarkStart w:id="8" w:name="_Toc523841927"/>
+      <w:bookmarkStart w:id="7" w:name="_Toc523910422"/>
       <w:r>
         <w:t>Prior Art</w:t>
       </w:r>
-      <w:bookmarkEnd w:id="8"/>
+      <w:bookmarkEnd w:id="7"/>
       <w:r>
         <w:t xml:space="preserve"> </w:t>
       </w:r>
@@ -13607,7 +13433,7 @@
         </w:rPr>
         <w:t xml:space="preserve"> like (</w:t>
       </w:r>
-      <w:hyperlink r:id="rId16" w:history="1">
+      <w:hyperlink r:id="rId15" w:history="1">
         <w:r>
           <w:rPr>
             <w:rStyle w:val="Hyperlink"/>
@@ -13629,7 +13455,7 @@
       <w:r>
         <w:t xml:space="preserve"> </w:t>
       </w:r>
-      <w:hyperlink r:id="rId17" w:history="1">
+      <w:hyperlink r:id="rId16" w:history="1">
         <w:r>
           <w:rPr>
             <w:rStyle w:val="Hyperlink"/>
@@ -13696,7 +13522,7 @@
           <w:sz w:val="26"/>
           <w:szCs w:val="26"/>
         </w:rPr>
-        <w:t>explains</w:t>
+        <w:t>explain</w:t>
       </w:r>
       <w:r>
         <w:rPr>
@@ -13768,12 +13594,12 @@
         <w:ind w:left="1440" w:firstLine="720"/>
         <w:jc w:val="both"/>
       </w:pPr>
-      <w:bookmarkStart w:id="9" w:name="_Toc523841928"/>
+      <w:bookmarkStart w:id="8" w:name="_Toc523910423"/>
       <w:r>
         <w:lastRenderedPageBreak/>
         <w:t>Proposed Solution</w:t>
       </w:r>
-      <w:bookmarkEnd w:id="9"/>
+      <w:bookmarkEnd w:id="8"/>
     </w:p>
     <w:p>
       <w:pPr>
@@ -13784,7 +13610,7 @@
           <w:sz w:val="26"/>
         </w:rPr>
       </w:pPr>
-      <w:bookmarkStart w:id="10" w:name="_Hlk490139771"/>
+      <w:bookmarkStart w:id="9" w:name="_Hlk490139771"/>
       <w:r>
         <w:rPr>
           <w:sz w:val="26"/>
@@ -13848,22 +13674,22 @@
           <w:rFonts w:ascii="Times New Roman" w:hAnsi="Times New Roman" w:cs="Times New Roman"/>
         </w:rPr>
       </w:pPr>
-      <w:bookmarkStart w:id="11" w:name="_Toc459294456"/>
-      <w:bookmarkStart w:id="12" w:name="_Toc523841929"/>
+      <w:bookmarkStart w:id="10" w:name="_Toc459294456"/>
+      <w:bookmarkStart w:id="11" w:name="_Toc523910424"/>
       <w:r>
         <w:rPr>
           <w:rFonts w:ascii="Times New Roman" w:hAnsi="Times New Roman" w:cs="Times New Roman"/>
         </w:rPr>
         <w:t>Project goa</w:t>
       </w:r>
+      <w:bookmarkEnd w:id="10"/>
+      <w:r>
+        <w:rPr>
+          <w:rFonts w:ascii="Times New Roman" w:hAnsi="Times New Roman" w:cs="Times New Roman"/>
+        </w:rPr>
+        <w:t>l</w:t>
+      </w:r>
       <w:bookmarkEnd w:id="11"/>
-      <w:r>
-        <w:rPr>
-          <w:rFonts w:ascii="Times New Roman" w:hAnsi="Times New Roman" w:cs="Times New Roman"/>
-        </w:rPr>
-        <w:t>l</w:t>
-      </w:r>
-      <w:bookmarkEnd w:id="12"/>
     </w:p>
     <w:p>
       <w:pPr>
@@ -14100,7 +13926,7 @@
         </w:rPr>
         <w:t>:</w:t>
       </w:r>
-      <w:bookmarkEnd w:id="10"/>
+      <w:bookmarkEnd w:id="9"/>
       <w:r>
         <w:rPr>
           <w:rFonts w:ascii="Times New Roman" w:hAnsi="Times New Roman" w:cs="Times New Roman"/>
@@ -14125,11 +13951,11 @@
         </w:numPr>
         <w:jc w:val="both"/>
       </w:pPr>
-      <w:bookmarkStart w:id="13" w:name="_Toc523841930"/>
+      <w:bookmarkStart w:id="12" w:name="_Toc523910425"/>
       <w:r>
         <w:t>System Overview</w:t>
       </w:r>
-      <w:bookmarkEnd w:id="13"/>
+      <w:bookmarkEnd w:id="12"/>
       <w:r>
         <w:t xml:space="preserve"> </w:t>
       </w:r>
@@ -14142,10 +13968,26 @@
           <w:numId w:val="12"/>
         </w:numPr>
         <w:jc w:val="both"/>
-      </w:pPr>
-      <w:r>
-        <w:t>System context</w:t>
-      </w:r>
+        <w:rPr>
+          <w:rFonts w:ascii="Times New Roman" w:hAnsi="Times New Roman" w:cs="Times New Roman"/>
+        </w:rPr>
+      </w:pPr>
+      <w:r>
+        <w:rPr>
+          <w:rFonts w:ascii="Times New Roman" w:hAnsi="Times New Roman" w:cs="Times New Roman"/>
+        </w:rPr>
+        <w:t xml:space="preserve">Achitecture </w:t>
+      </w:r>
+      <w:r>
+        <w:rPr>
+          <w:rFonts w:ascii="Times New Roman" w:hAnsi="Times New Roman" w:cs="Times New Roman"/>
+        </w:rPr>
+        <w:t>overview</w:t>
+      </w:r>
+    </w:p>
+    <w:p>
+      <w:bookmarkStart w:id="13" w:name="_GoBack"/>
+      <w:bookmarkEnd w:id="13"/>
     </w:p>
     <w:p/>
     <w:p/>
@@ -14170,6 +14012,52 @@
             <wp:extent cx="6048375" cy="3217758"/>
             <wp:effectExtent l="0" t="0" r="0" b="1905"/>
             <wp:docPr id="3" name="Picture 3"/>
+            <wp:cNvGraphicFramePr>
+              <a:graphicFrameLocks xmlns:a="http://schemas.openxmlformats.org/drawingml/2006/main" noChangeAspect="1"/>
+            </wp:cNvGraphicFramePr>
+            <a:graphic xmlns:a="http://schemas.openxmlformats.org/drawingml/2006/main">
+              <a:graphicData uri="http://schemas.openxmlformats.org/drawingml/2006/picture">
+                <pic:pic xmlns:pic="http://schemas.openxmlformats.org/drawingml/2006/picture">
+                  <pic:nvPicPr>
+                    <pic:cNvPr id="0" name=""/>
+                    <pic:cNvPicPr/>
+                  </pic:nvPicPr>
+                  <pic:blipFill>
+                    <a:blip r:embed="rId17"/>
+                    <a:stretch>
+                      <a:fillRect/>
+                    </a:stretch>
+                  </pic:blipFill>
+                  <pic:spPr>
+                    <a:xfrm>
+                      <a:off x="0" y="0"/>
+                      <a:ext cx="6058083" cy="3222923"/>
+                    </a:xfrm>
+                    <a:prstGeom prst="rect">
+                      <a:avLst/>
+                    </a:prstGeom>
+                  </pic:spPr>
+                </pic:pic>
+              </a:graphicData>
+            </a:graphic>
+          </wp:inline>
+        </w:drawing>
+      </w:r>
+    </w:p>
+    <w:p>
+      <w:pPr>
+        <w:ind w:left="1170" w:hanging="180"/>
+        <w:jc w:val="center"/>
+      </w:pPr>
+      <w:r>
+        <w:rPr>
+          <w:noProof/>
+        </w:rPr>
+        <w:drawing>
+          <wp:inline distT="0" distB="0" distL="0" distR="0" wp14:anchorId="37338E8F" wp14:editId="65EC8664">
+            <wp:extent cx="6057900" cy="3400425"/>
+            <wp:effectExtent l="0" t="0" r="0" b="9525"/>
+            <wp:docPr id="12" name="Picture 12"/>
             <wp:cNvGraphicFramePr>
               <a:graphicFrameLocks xmlns:a="http://schemas.openxmlformats.org/drawingml/2006/main" noChangeAspect="1"/>
             </wp:cNvGraphicFramePr>
@@ -14189,52 +14077,6 @@
                   <pic:spPr>
                     <a:xfrm>
                       <a:off x="0" y="0"/>
-                      <a:ext cx="6058083" cy="3222923"/>
-                    </a:xfrm>
-                    <a:prstGeom prst="rect">
-                      <a:avLst/>
-                    </a:prstGeom>
-                  </pic:spPr>
-                </pic:pic>
-              </a:graphicData>
-            </a:graphic>
-          </wp:inline>
-        </w:drawing>
-      </w:r>
-    </w:p>
-    <w:p>
-      <w:pPr>
-        <w:ind w:left="1170" w:hanging="180"/>
-        <w:jc w:val="center"/>
-      </w:pPr>
-      <w:r>
-        <w:rPr>
-          <w:noProof/>
-        </w:rPr>
-        <w:drawing>
-          <wp:inline distT="0" distB="0" distL="0" distR="0" wp14:anchorId="37338E8F" wp14:editId="65EC8664">
-            <wp:extent cx="6057900" cy="3400425"/>
-            <wp:effectExtent l="0" t="0" r="0" b="9525"/>
-            <wp:docPr id="12" name="Picture 12"/>
-            <wp:cNvGraphicFramePr>
-              <a:graphicFrameLocks xmlns:a="http://schemas.openxmlformats.org/drawingml/2006/main" noChangeAspect="1"/>
-            </wp:cNvGraphicFramePr>
-            <a:graphic xmlns:a="http://schemas.openxmlformats.org/drawingml/2006/main">
-              <a:graphicData uri="http://schemas.openxmlformats.org/drawingml/2006/picture">
-                <pic:pic xmlns:pic="http://schemas.openxmlformats.org/drawingml/2006/picture">
-                  <pic:nvPicPr>
-                    <pic:cNvPr id="0" name=""/>
-                    <pic:cNvPicPr/>
-                  </pic:nvPicPr>
-                  <pic:blipFill>
-                    <a:blip r:embed="rId19"/>
-                    <a:stretch>
-                      <a:fillRect/>
-                    </a:stretch>
-                  </pic:blipFill>
-                  <pic:spPr>
-                    <a:xfrm>
-                      <a:off x="0" y="0"/>
                       <a:ext cx="6057900" cy="3400425"/>
                     </a:xfrm>
                     <a:prstGeom prst="rect">
@@ -14290,7 +14132,7 @@
           <w:i/>
           <w:sz w:val="26"/>
         </w:rPr>
-        <w:t>: System C</w:t>
+        <w:t xml:space="preserve">: </w:t>
       </w:r>
       <w:r>
         <w:rPr>
@@ -14298,7 +14140,15 @@
           <w:i/>
           <w:sz w:val="26"/>
         </w:rPr>
-        <w:t>ontext Overview</w:t>
+        <w:t xml:space="preserve">Achitecture </w:t>
+      </w:r>
+      <w:r>
+        <w:rPr>
+          <w:b/>
+          <w:i/>
+          <w:sz w:val="26"/>
+        </w:rPr>
+        <w:t>Overview</w:t>
       </w:r>
     </w:p>
     <w:p>
@@ -14421,13 +14271,34 @@
           <w:tab w:val="clear" w:pos="2880"/>
         </w:tabs>
         <w:jc w:val="both"/>
-      </w:pPr>
-      <w:r>
+        <w:rPr>
+          <w:rFonts w:ascii="Times New Roman" w:hAnsi="Times New Roman" w:cs="Times New Roman"/>
+        </w:rPr>
+      </w:pPr>
+      <w:r>
+        <w:rPr>
+          <w:rFonts w:ascii="Times New Roman" w:hAnsi="Times New Roman" w:cs="Times New Roman"/>
+        </w:rPr>
         <w:lastRenderedPageBreak/>
         <w:t>2.4.4</w:t>
       </w:r>
       <w:r>
-        <w:t>.2 System context description</w:t>
+        <w:rPr>
+          <w:rFonts w:ascii="Times New Roman" w:hAnsi="Times New Roman" w:cs="Times New Roman"/>
+        </w:rPr>
+        <w:t xml:space="preserve">.2 </w:t>
+      </w:r>
+      <w:r>
+        <w:rPr>
+          <w:rFonts w:ascii="Times New Roman" w:hAnsi="Times New Roman" w:cs="Times New Roman"/>
+        </w:rPr>
+        <w:t xml:space="preserve">Achitecture </w:t>
+      </w:r>
+      <w:r>
+        <w:rPr>
+          <w:rFonts w:ascii="Times New Roman" w:hAnsi="Times New Roman" w:cs="Times New Roman"/>
+        </w:rPr>
+        <w:t>description</w:t>
       </w:r>
     </w:p>
     <w:p>
@@ -14503,15 +14374,6 @@
         </w:rPr>
         <w:t xml:space="preserve">in system, </w:t>
       </w:r>
-      <w:r>
-        <w:rPr>
-          <w:rFonts w:ascii="Times New Roman" w:hAnsi="Times New Roman" w:cs="Times New Roman"/>
-          <w:spacing w:val="-1"/>
-          <w:sz w:val="26"/>
-          <w:szCs w:val="26"/>
-        </w:rPr>
-        <w:t>The system will automatically log out the learner's account if they have not used it for a long time</w:t>
-      </w:r>
     </w:p>
     <w:p>
       <w:pPr>
@@ -14545,7 +14407,7 @@
           <w:sz w:val="26"/>
           <w:szCs w:val="26"/>
         </w:rPr>
-        <w:t>choose word explain game to play , the system will show game interface</w:t>
+        <w:t xml:space="preserve">choose word explain game to play </w:t>
       </w:r>
     </w:p>
     <w:p>
@@ -14580,7 +14442,7 @@
           <w:sz w:val="26"/>
           <w:szCs w:val="26"/>
         </w:rPr>
-        <w:t>choose Listen game to play, the system will show game interface</w:t>
+        <w:t>choose Listen game to play</w:t>
       </w:r>
     </w:p>
     <w:p>
@@ -14624,25 +14486,7 @@
           <w:sz w:val="26"/>
           <w:szCs w:val="26"/>
         </w:rPr>
-        <w:t>translates word when user Transla</w:t>
-      </w:r>
-      <w:r>
-        <w:rPr>
-          <w:rFonts w:ascii="Times New Roman" w:hAnsi="Times New Roman" w:cs="Times New Roman"/>
-          <w:spacing w:val="-1"/>
-          <w:sz w:val="26"/>
-          <w:szCs w:val="26"/>
-        </w:rPr>
-        <w:t xml:space="preserve">tion </w:t>
-      </w:r>
-      <w:r>
-        <w:rPr>
-          <w:rFonts w:ascii="Times New Roman" w:hAnsi="Times New Roman" w:cs="Times New Roman"/>
-          <w:spacing w:val="-1"/>
-          <w:sz w:val="26"/>
-          <w:szCs w:val="26"/>
-        </w:rPr>
-        <w:t>function</w:t>
+        <w:t xml:space="preserve">translates word </w:t>
       </w:r>
     </w:p>
     <w:p>
@@ -14677,16 +14521,7 @@
           <w:sz w:val="26"/>
           <w:szCs w:val="26"/>
         </w:rPr>
-        <w:t xml:space="preserve">can chat with foreign if they want by chat </w:t>
-      </w:r>
-      <w:r>
-        <w:rPr>
-          <w:rFonts w:ascii="Times New Roman" w:hAnsi="Times New Roman" w:cs="Times New Roman"/>
-          <w:spacing w:val="-1"/>
-          <w:sz w:val="26"/>
-          <w:szCs w:val="26"/>
-        </w:rPr>
-        <w:t>function</w:t>
+        <w:t xml:space="preserve">can chat with foreign </w:t>
       </w:r>
     </w:p>
     <w:p>
@@ -14697,7 +14532,7 @@
           <w:numId w:val="12"/>
         </w:numPr>
       </w:pPr>
-      <w:bookmarkStart w:id="14" w:name="_Toc523841931"/>
+      <w:bookmarkStart w:id="14" w:name="_Toc523910426"/>
       <w:r>
         <w:t>Technical Constrains</w:t>
       </w:r>
@@ -15579,7 +15414,7 @@
         </w:numPr>
         <w:jc w:val="both"/>
       </w:pPr>
-      <w:bookmarkStart w:id="15" w:name="_Toc523841932"/>
+      <w:bookmarkStart w:id="15" w:name="_Toc523910427"/>
       <w:r>
         <w:lastRenderedPageBreak/>
         <w:t>Master Plan</w:t>
@@ -15593,7 +15428,7 @@
       <w:r>
         <w:tab/>
       </w:r>
-      <w:bookmarkStart w:id="16" w:name="_Toc523841933"/>
+      <w:bookmarkStart w:id="16" w:name="_Toc523910428"/>
       <w:r>
         <w:t xml:space="preserve">3.1 </w:t>
       </w:r>
@@ -15635,7 +15470,7 @@
                     </pic:cNvPicPr>
                   </pic:nvPicPr>
                   <pic:blipFill>
-                    <a:blip r:embed="rId20">
+                    <a:blip r:embed="rId19">
                       <a:extLst>
                         <a:ext uri="{28A0092B-C50C-407E-A947-70E740481C1C}">
                           <a14:useLocalDpi xmlns:a14="http://schemas.microsoft.com/office/drawing/2010/main" val="0"/>
@@ -16566,7 +16401,7 @@
       <w:r>
         <w:tab/>
       </w:r>
-      <w:bookmarkStart w:id="17" w:name="_Toc523841934"/>
+      <w:bookmarkStart w:id="17" w:name="_Toc523910429"/>
       <w:r>
         <w:t>3.2 Master Plan</w:t>
       </w:r>
@@ -16828,7 +16663,7 @@
                 <w:sz w:val="26"/>
                 <w:szCs w:val="26"/>
               </w:rPr>
-              <w:t>Oct</w:t>
+              <w:t>Sep</w:t>
             </w:r>
             <w:r>
               <w:rPr>
@@ -16844,7 +16679,7 @@
                 <w:sz w:val="26"/>
                 <w:szCs w:val="26"/>
               </w:rPr>
-              <w:t>2017</w:t>
+              <w:t>2018</w:t>
             </w:r>
           </w:p>
         </w:tc>
@@ -17061,7 +16896,7 @@
                 <w:sz w:val="26"/>
                 <w:szCs w:val="26"/>
               </w:rPr>
-              <w:t>25</w:t>
+              <w:t>28</w:t>
             </w:r>
             <w:r>
               <w:rPr>
@@ -18588,7 +18423,7 @@
         <w:pStyle w:val="Heading2"/>
         <w:ind w:firstLine="720"/>
       </w:pPr>
-      <w:bookmarkStart w:id="18" w:name="_Toc523841935"/>
+      <w:bookmarkStart w:id="18" w:name="_Toc523910430"/>
       <w:r>
         <w:t>3</w:t>
       </w:r>
@@ -18605,7 +18440,7 @@
         <w:pStyle w:val="Heading3"/>
         <w:jc w:val="both"/>
       </w:pPr>
-      <w:bookmarkStart w:id="19" w:name="_Toc523841936"/>
+      <w:bookmarkStart w:id="19" w:name="_Toc523910431"/>
       <w:r>
         <w:t>3.3.1 Human Resource</w:t>
       </w:r>
@@ -19135,7 +18970,7 @@
                 <w:szCs w:val="26"/>
               </w:rPr>
             </w:pPr>
-            <w:hyperlink r:id="rId21" w:history="1">
+            <w:hyperlink r:id="rId20" w:history="1">
               <w:r>
                 <w:rPr>
                   <w:rStyle w:val="Hyperlink"/>
@@ -19270,7 +19105,7 @@
                 <w:szCs w:val="26"/>
               </w:rPr>
             </w:pPr>
-            <w:hyperlink r:id="rId22" w:history="1">
+            <w:hyperlink r:id="rId21" w:history="1">
               <w:r>
                 <w:rPr>
                   <w:rStyle w:val="Hyperlink"/>
@@ -19405,7 +19240,7 @@
                 <w:szCs w:val="26"/>
               </w:rPr>
             </w:pPr>
-            <w:hyperlink r:id="rId23" w:history="1">
+            <w:hyperlink r:id="rId22" w:history="1">
               <w:r>
                 <w:rPr>
                   <w:rStyle w:val="Hyperlink"/>
@@ -19467,7 +19302,7 @@
         </w:rPr>
       </w:pPr>
       <w:bookmarkStart w:id="21" w:name="_Toc491773335"/>
-      <w:bookmarkStart w:id="22" w:name="_Toc523841937"/>
+      <w:bookmarkStart w:id="22" w:name="_Toc523910432"/>
       <w:r>
         <w:rPr>
           <w:rFonts w:ascii="Times New Roman" w:hAnsi="Times New Roman" w:cs="Times New Roman"/>
@@ -20204,7 +20039,7 @@
       </w:pPr>
       <w:bookmarkStart w:id="27" w:name="_Toc491764531"/>
       <w:bookmarkStart w:id="28" w:name="_Toc491773336"/>
-      <w:bookmarkStart w:id="29" w:name="_Toc523841938"/>
+      <w:bookmarkStart w:id="29" w:name="_Toc523910433"/>
       <w:r>
         <w:rPr>
           <w:rFonts w:ascii="Times New Roman" w:hAnsi="Times New Roman" w:cs="Times New Roman"/>
@@ -21540,7 +21375,7 @@
 </file>
 
 <file path=word/endnotes.xml><?xml version="1.0" encoding="utf-8"?>
-<w:endnotes xmlns:wpc="http://schemas.microsoft.com/office/word/2010/wordprocessingCanvas" xmlns:mc="http://schemas.openxmlformats.org/markup-compatibility/2006" xmlns:o="urn:schemas-microsoft-com:office:office" xmlns:r="http://schemas.openxmlformats.org/officeDocument/2006/relationships" xmlns:m="http://schemas.openxmlformats.org/officeDocument/2006/math" xmlns:v="urn:schemas-microsoft-com:vml" xmlns:wp14="http://schemas.microsoft.com/office/word/2010/wordprocessingDrawing" xmlns:wp="http://schemas.openxmlformats.org/drawingml/2006/wordprocessingDrawing" xmlns:w10="urn:schemas-microsoft-com:office:word" xmlns:w="http://schemas.openxmlformats.org/wordprocessingml/2006/main" xmlns:w14="http://schemas.microsoft.com/office/word/2010/wordml" xmlns:wpg="http://schemas.microsoft.com/office/word/2010/wordprocessingGroup" xmlns:wpi="http://schemas.microsoft.com/office/word/2010/wordprocessingInk" xmlns:wne="http://schemas.microsoft.com/office/word/2006/wordml" xmlns:wps="http://schemas.microsoft.com/office/word/2010/wordprocessingShape" mc:Ignorable="w14 wp14">
+<w:endnotes xmlns:wpc="http://schemas.microsoft.com/office/word/2010/wordprocessingCanvas" xmlns:mc="http://schemas.openxmlformats.org/markup-compatibility/2006" xmlns:o="urn:schemas-microsoft-com:office:office" xmlns:r="http://schemas.openxmlformats.org/officeDocument/2006/relationships" xmlns:m="http://schemas.openxmlformats.org/officeDocument/2006/math" xmlns:v="urn:schemas-microsoft-com:vml" xmlns:wp14="http://schemas.microsoft.com/office/word/2010/wordprocessingDrawing" xmlns:wp="http://schemas.openxmlformats.org/drawingml/2006/wordprocessingDrawing" xmlns:w10="urn:schemas-microsoft-com:office:word" xmlns:w="http://schemas.openxmlformats.org/wordprocessingml/2006/main" xmlns:w14="http://schemas.microsoft.com/office/word/2010/wordml" xmlns:w15="http://schemas.microsoft.com/office/word/2012/wordml" xmlns:wpg="http://schemas.microsoft.com/office/word/2010/wordprocessingGroup" xmlns:wpi="http://schemas.microsoft.com/office/word/2010/wordprocessingInk" xmlns:wne="http://schemas.microsoft.com/office/word/2006/wordml" xmlns:wps="http://schemas.microsoft.com/office/word/2010/wordprocessingShape" mc:Ignorable="w14 w15 wp14">
   <w:endnote w:type="separator" w:id="-1">
     <w:p>
       <w:r>
@@ -21559,7 +21394,7 @@
 </file>
 
 <file path=word/footer1.xml><?xml version="1.0" encoding="utf-8"?>
-<w:ftr xmlns:wpc="http://schemas.microsoft.com/office/word/2010/wordprocessingCanvas" xmlns:mc="http://schemas.openxmlformats.org/markup-compatibility/2006" xmlns:o="urn:schemas-microsoft-com:office:office" xmlns:r="http://schemas.openxmlformats.org/officeDocument/2006/relationships" xmlns:m="http://schemas.openxmlformats.org/officeDocument/2006/math" xmlns:v="urn:schemas-microsoft-com:vml" xmlns:wp14="http://schemas.microsoft.com/office/word/2010/wordprocessingDrawing" xmlns:wp="http://schemas.openxmlformats.org/drawingml/2006/wordprocessingDrawing" xmlns:w10="urn:schemas-microsoft-com:office:word" xmlns:w="http://schemas.openxmlformats.org/wordprocessingml/2006/main" xmlns:w14="http://schemas.microsoft.com/office/word/2010/wordml" xmlns:wpg="http://schemas.microsoft.com/office/word/2010/wordprocessingGroup" xmlns:wpi="http://schemas.microsoft.com/office/word/2010/wordprocessingInk" xmlns:wne="http://schemas.microsoft.com/office/word/2006/wordml" xmlns:wps="http://schemas.microsoft.com/office/word/2010/wordprocessingShape" mc:Ignorable="w14 wp14">
+<w:ftr xmlns:wpc="http://schemas.microsoft.com/office/word/2010/wordprocessingCanvas" xmlns:mc="http://schemas.openxmlformats.org/markup-compatibility/2006" xmlns:o="urn:schemas-microsoft-com:office:office" xmlns:r="http://schemas.openxmlformats.org/officeDocument/2006/relationships" xmlns:m="http://schemas.openxmlformats.org/officeDocument/2006/math" xmlns:v="urn:schemas-microsoft-com:vml" xmlns:wp14="http://schemas.microsoft.com/office/word/2010/wordprocessingDrawing" xmlns:wp="http://schemas.openxmlformats.org/drawingml/2006/wordprocessingDrawing" xmlns:w10="urn:schemas-microsoft-com:office:word" xmlns:w="http://schemas.openxmlformats.org/wordprocessingml/2006/main" xmlns:w14="http://schemas.microsoft.com/office/word/2010/wordml" xmlns:w15="http://schemas.microsoft.com/office/word/2012/wordml" xmlns:wpg="http://schemas.microsoft.com/office/word/2010/wordprocessingGroup" xmlns:wpi="http://schemas.microsoft.com/office/word/2010/wordprocessingInk" xmlns:wne="http://schemas.microsoft.com/office/word/2006/wordml" xmlns:wps="http://schemas.microsoft.com/office/word/2010/wordprocessingShape" mc:Ignorable="w14 w15 wp14">
   <w:p>
     <w:pPr>
       <w:spacing w:line="200" w:lineRule="exact"/>
@@ -21661,7 +21496,7 @@
                               <w:sz w:val="22"/>
                               <w:szCs w:val="22"/>
                             </w:rPr>
-                            <w:t>9</w:t>
+                            <w:t>3</w:t>
                           </w:r>
                           <w:r>
                             <w:fldChar w:fldCharType="end"/>
@@ -21728,7 +21563,7 @@
                         <w:sz w:val="22"/>
                         <w:szCs w:val="22"/>
                       </w:rPr>
-                      <w:t>9</w:t>
+                      <w:t>3</w:t>
                     </w:r>
                     <w:r>
                       <w:fldChar w:fldCharType="end"/>
@@ -21747,7 +21582,7 @@
 </file>
 
 <file path=word/footnotes.xml><?xml version="1.0" encoding="utf-8"?>
-<w:footnotes xmlns:wpc="http://schemas.microsoft.com/office/word/2010/wordprocessingCanvas" xmlns:mc="http://schemas.openxmlformats.org/markup-compatibility/2006" xmlns:o="urn:schemas-microsoft-com:office:office" xmlns:r="http://schemas.openxmlformats.org/officeDocument/2006/relationships" xmlns:m="http://schemas.openxmlformats.org/officeDocument/2006/math" xmlns:v="urn:schemas-microsoft-com:vml" xmlns:wp14="http://schemas.microsoft.com/office/word/2010/wordprocessingDrawing" xmlns:wp="http://schemas.openxmlformats.org/drawingml/2006/wordprocessingDrawing" xmlns:w10="urn:schemas-microsoft-com:office:word" xmlns:w="http://schemas.openxmlformats.org/wordprocessingml/2006/main" xmlns:w14="http://schemas.microsoft.com/office/word/2010/wordml" xmlns:wpg="http://schemas.microsoft.com/office/word/2010/wordprocessingGroup" xmlns:wpi="http://schemas.microsoft.com/office/word/2010/wordprocessingInk" xmlns:wne="http://schemas.microsoft.com/office/word/2006/wordml" xmlns:wps="http://schemas.microsoft.com/office/word/2010/wordprocessingShape" mc:Ignorable="w14 wp14">
+<w:footnotes xmlns:wpc="http://schemas.microsoft.com/office/word/2010/wordprocessingCanvas" xmlns:mc="http://schemas.openxmlformats.org/markup-compatibility/2006" xmlns:o="urn:schemas-microsoft-com:office:office" xmlns:r="http://schemas.openxmlformats.org/officeDocument/2006/relationships" xmlns:m="http://schemas.openxmlformats.org/officeDocument/2006/math" xmlns:v="urn:schemas-microsoft-com:vml" xmlns:wp14="http://schemas.microsoft.com/office/word/2010/wordprocessingDrawing" xmlns:wp="http://schemas.openxmlformats.org/drawingml/2006/wordprocessingDrawing" xmlns:w10="urn:schemas-microsoft-com:office:word" xmlns:w="http://schemas.openxmlformats.org/wordprocessingml/2006/main" xmlns:w14="http://schemas.microsoft.com/office/word/2010/wordml" xmlns:w15="http://schemas.microsoft.com/office/word/2012/wordml" xmlns:wpg="http://schemas.microsoft.com/office/word/2010/wordprocessingGroup" xmlns:wpi="http://schemas.microsoft.com/office/word/2010/wordprocessingInk" xmlns:wne="http://schemas.microsoft.com/office/word/2006/wordml" xmlns:wps="http://schemas.microsoft.com/office/word/2010/wordprocessingShape" mc:Ignorable="w14 w15 wp14">
   <w:footnote w:type="separator" w:id="-1">
     <w:p>
       <w:r>
@@ -21766,7 +21601,7 @@
 </file>
 
 <file path=word/header1.xml><?xml version="1.0" encoding="utf-8"?>
-<w:hdr xmlns:wpc="http://schemas.microsoft.com/office/word/2010/wordprocessingCanvas" xmlns:mc="http://schemas.openxmlformats.org/markup-compatibility/2006" xmlns:o="urn:schemas-microsoft-com:office:office" xmlns:r="http://schemas.openxmlformats.org/officeDocument/2006/relationships" xmlns:m="http://schemas.openxmlformats.org/officeDocument/2006/math" xmlns:v="urn:schemas-microsoft-com:vml" xmlns:wp14="http://schemas.microsoft.com/office/word/2010/wordprocessingDrawing" xmlns:wp="http://schemas.openxmlformats.org/drawingml/2006/wordprocessingDrawing" xmlns:w10="urn:schemas-microsoft-com:office:word" xmlns:w="http://schemas.openxmlformats.org/wordprocessingml/2006/main" xmlns:w14="http://schemas.microsoft.com/office/word/2010/wordml" xmlns:wpg="http://schemas.microsoft.com/office/word/2010/wordprocessingGroup" xmlns:wpi="http://schemas.microsoft.com/office/word/2010/wordprocessingInk" xmlns:wne="http://schemas.microsoft.com/office/word/2006/wordml" xmlns:wps="http://schemas.microsoft.com/office/word/2010/wordprocessingShape" mc:Ignorable="w14 wp14">
+<w:hdr xmlns:wpc="http://schemas.microsoft.com/office/word/2010/wordprocessingCanvas" xmlns:mc="http://schemas.openxmlformats.org/markup-compatibility/2006" xmlns:o="urn:schemas-microsoft-com:office:office" xmlns:r="http://schemas.openxmlformats.org/officeDocument/2006/relationships" xmlns:m="http://schemas.openxmlformats.org/officeDocument/2006/math" xmlns:v="urn:schemas-microsoft-com:vml" xmlns:wp14="http://schemas.microsoft.com/office/word/2010/wordprocessingDrawing" xmlns:wp="http://schemas.openxmlformats.org/drawingml/2006/wordprocessingDrawing" xmlns:w10="urn:schemas-microsoft-com:office:word" xmlns:w="http://schemas.openxmlformats.org/wordprocessingml/2006/main" xmlns:w14="http://schemas.microsoft.com/office/word/2010/wordml" xmlns:w15="http://schemas.microsoft.com/office/word/2012/wordml" xmlns:wpg="http://schemas.microsoft.com/office/word/2010/wordprocessingGroup" xmlns:wpi="http://schemas.microsoft.com/office/word/2010/wordprocessingInk" xmlns:wne="http://schemas.microsoft.com/office/word/2006/wordml" xmlns:wps="http://schemas.microsoft.com/office/word/2010/wordprocessingShape" mc:Ignorable="w14 w15 wp14">
   <w:p>
     <w:pPr>
       <w:spacing w:line="200" w:lineRule="exact"/>
@@ -21876,7 +21711,7 @@
             </wp:anchor>
           </w:drawing>
         </mc:Choice>
-        <mc:Fallback xmlns:w15="http://schemas.microsoft.com/office/word/2012/wordml">
+        <mc:Fallback>
           <w:pict>
             <v:shapetype id="_x0000_t202" coordsize="21600,21600" o:spt="202" path="m,l,21600r21600,l21600,xe">
               <v:stroke joinstyle="miter"/>
@@ -22170,7 +22005,7 @@
             </wp:anchor>
           </w:drawing>
         </mc:Choice>
-        <mc:Fallback xmlns:w15="http://schemas.microsoft.com/office/word/2012/wordml">
+        <mc:Fallback>
           <w:pict>
             <v:shape id="Text Box 3" o:spid="_x0000_s1027" type="#_x0000_t202" style="position:absolute;margin-left:452.25pt;margin-top:33.85pt;width:105.8pt;height:13.45pt;z-index:-1244;visibility:visible;mso-wrap-style:square;mso-width-percent:0;mso-height-percent:0;mso-wrap-distance-left:9pt;mso-wrap-distance-top:0;mso-wrap-distance-right:9pt;mso-wrap-distance-bottom:0;mso-position-horizontal:absolute;mso-position-horizontal-relative:page;mso-position-vertical:absolute;mso-position-vertical-relative:page;mso-width-percent:0;mso-height-percent:0;mso-width-relative:page;mso-height-relative:page;v-text-anchor:top" o:gfxdata="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" filled="f" stroked="f">
               <v:textbox inset="0,0,0,0">
@@ -22690,7 +22525,7 @@
             </wp:anchor>
           </w:drawing>
         </mc:Choice>
-        <mc:Fallback xmlns:w15="http://schemas.microsoft.com/office/word/2012/wordml">
+        <mc:Fallback>
           <w:pict>
             <v:shape id="Text Box 2" o:spid="_x0000_s1028" type="#_x0000_t202" style="position:absolute;margin-left:55.65pt;margin-top:52.6pt;width:510.5pt;height:14.95pt;z-index:-1243;visibility:visible;mso-wrap-style:square;mso-width-percent:0;mso-height-percent:0;mso-wrap-distance-left:9pt;mso-wrap-distance-top:0;mso-wrap-distance-right:9pt;mso-wrap-distance-bottom:0;mso-position-horizontal:absolute;mso-position-horizontal-relative:page;mso-position-vertical:absolute;mso-position-vertical-relative:page;mso-width-percent:0;mso-height-percent:0;mso-width-relative:page;mso-height-relative:page;v-text-anchor:top" o:gfxdata="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" filled="f" stroked="f">
               <v:textbox inset="0,0,0,0">
@@ -22839,7 +22674,6 @@
                       </w:rPr>
                       <w:t xml:space="preserve"> </w:t>
                     </w:r>
-                    <w:proofErr w:type="gramStart"/>
                     <w:r>
                       <w:rPr>
                         <w:rFonts w:eastAsia="Calibri"/>
@@ -22877,7 +22711,6 @@
                       </w:rPr>
                       <w:t>2018</w:t>
                     </w:r>
-                    <w:proofErr w:type="gramEnd"/>
                     <w:r>
                       <w:rPr>
                         <w:rFonts w:eastAsia="Calibri"/>
@@ -23101,9 +22934,9 @@
             </wp:anchor>
           </w:drawing>
         </mc:Choice>
-        <mc:Fallback xmlns:w15="http://schemas.microsoft.com/office/word/2012/wordml">
+        <mc:Fallback>
           <w:pict>
-            <v:group w14:anchorId="47B0AB7D" id="Group 5" o:spid="_x0000_s1026" style="position:absolute;margin-left:0;margin-top:33.85pt;width:1in;height:13.45pt;z-index:-1246;mso-position-horizontal-relative:page;mso-position-vertical-relative:page" coordorigin=",677" coordsize="1440,269" o:gfxdata="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">
+            <v:group w14:anchorId="71DDF32A" id="Group 5" o:spid="_x0000_s1026" style="position:absolute;margin-left:0;margin-top:33.85pt;width:1in;height:13.45pt;z-index:-1246;mso-position-horizontal-relative:page;mso-position-vertical-relative:page" coordorigin=",677" coordsize="1440,269" o:gfxdata="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">
               <v:shape id="Freeform 6" o:spid="_x0000_s1027" style="position:absolute;top:677;width:1440;height:269;visibility:visible;mso-wrap-style:square;v-text-anchor:top" coordsize="1440,269" o:gfxdata="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" path="m,269r1440,l1440,,,,,269xe" fillcolor="#ffc000" stroked="f">
                 <v:path arrowok="t" o:connecttype="custom" o:connectlocs="0,946;1440,946;1440,677;0,677;0,946" o:connectangles="0,0,0,0,0"/>
               </v:shape>
@@ -23118,7 +22951,7 @@
 </file>
 
 <file path=word/numbering.xml><?xml version="1.0" encoding="utf-8"?>
-<w:numbering xmlns:wpc="http://schemas.microsoft.com/office/word/2010/wordprocessingCanvas" xmlns:mc="http://schemas.openxmlformats.org/markup-compatibility/2006" xmlns:o="urn:schemas-microsoft-com:office:office" xmlns:r="http://schemas.openxmlformats.org/officeDocument/2006/relationships" xmlns:m="http://schemas.openxmlformats.org/officeDocument/2006/math" xmlns:v="urn:schemas-microsoft-com:vml" xmlns:wp14="http://schemas.microsoft.com/office/word/2010/wordprocessingDrawing" xmlns:wp="http://schemas.openxmlformats.org/drawingml/2006/wordprocessingDrawing" xmlns:w10="urn:schemas-microsoft-com:office:word" xmlns:w="http://schemas.openxmlformats.org/wordprocessingml/2006/main" xmlns:w14="http://schemas.microsoft.com/office/word/2010/wordml" xmlns:wpg="http://schemas.microsoft.com/office/word/2010/wordprocessingGroup" xmlns:wpi="http://schemas.microsoft.com/office/word/2010/wordprocessingInk" xmlns:wne="http://schemas.microsoft.com/office/word/2006/wordml" xmlns:wps="http://schemas.microsoft.com/office/word/2010/wordprocessingShape" mc:Ignorable="w14 wp14">
+<w:numbering xmlns:wpc="http://schemas.microsoft.com/office/word/2010/wordprocessingCanvas" xmlns:mc="http://schemas.openxmlformats.org/markup-compatibility/2006" xmlns:o="urn:schemas-microsoft-com:office:office" xmlns:r="http://schemas.openxmlformats.org/officeDocument/2006/relationships" xmlns:m="http://schemas.openxmlformats.org/officeDocument/2006/math" xmlns:v="urn:schemas-microsoft-com:vml" xmlns:wp14="http://schemas.microsoft.com/office/word/2010/wordprocessingDrawing" xmlns:wp="http://schemas.openxmlformats.org/drawingml/2006/wordprocessingDrawing" xmlns:w10="urn:schemas-microsoft-com:office:word" xmlns:w="http://schemas.openxmlformats.org/wordprocessingml/2006/main" xmlns:w14="http://schemas.microsoft.com/office/word/2010/wordml" xmlns:w15="http://schemas.microsoft.com/office/word/2012/wordml" xmlns:wpg="http://schemas.microsoft.com/office/word/2010/wordprocessingGroup" xmlns:wpi="http://schemas.microsoft.com/office/word/2010/wordprocessingInk" xmlns:wne="http://schemas.microsoft.com/office/word/2006/wordml" xmlns:wps="http://schemas.microsoft.com/office/word/2010/wordprocessingShape" mc:Ignorable="w14 w15 wp14">
   <w:abstractNum w:abstractNumId="0">
     <w:nsid w:val="00306A63"/>
     <w:multiLevelType w:val="multilevel"/>
@@ -25181,7 +25014,7 @@
 </file>
 
 <file path=word/styles.xml><?xml version="1.0" encoding="utf-8"?>
-<w:styles xmlns:mc="http://schemas.openxmlformats.org/markup-compatibility/2006" xmlns:r="http://schemas.openxmlformats.org/officeDocument/2006/relationships" xmlns:w="http://schemas.openxmlformats.org/wordprocessingml/2006/main" xmlns:w14="http://schemas.microsoft.com/office/word/2010/wordml" mc:Ignorable="w14">
+<w:styles xmlns:mc="http://schemas.openxmlformats.org/markup-compatibility/2006" xmlns:r="http://schemas.openxmlformats.org/officeDocument/2006/relationships" xmlns:w="http://schemas.openxmlformats.org/wordprocessingml/2006/main" xmlns:w14="http://schemas.microsoft.com/office/word/2010/wordml" xmlns:w15="http://schemas.microsoft.com/office/word/2012/wordml" mc:Ignorable="w14 w15">
   <w:docDefaults>
     <w:rPrDefault>
       <w:rPr>
@@ -25191,958 +25024,378 @@
     </w:rPrDefault>
     <w:pPrDefault/>
   </w:docDefaults>
-  <w:latentStyles w:defLockedState="0" w:defUIPriority="99" w:defSemiHidden="1" w:defUnhideWhenUsed="1" w:defQFormat="0" w:count="267">
-    <w:lsdException w:name="Normal" w:semiHidden="0" w:uiPriority="0" w:unhideWhenUsed="0" w:qFormat="1"/>
-    <w:lsdException w:name="heading 1" w:semiHidden="0" w:uiPriority="9" w:unhideWhenUsed="0" w:qFormat="1"/>
-    <w:lsdException w:name="heading 2" w:uiPriority="9" w:qFormat="1"/>
-    <w:lsdException w:name="heading 3" w:uiPriority="9" w:qFormat="1"/>
-    <w:lsdException w:name="heading 4" w:uiPriority="9" w:qFormat="1"/>
-    <w:lsdException w:name="heading 5" w:uiPriority="9" w:qFormat="1"/>
-    <w:lsdException w:name="heading 6" w:uiPriority="0" w:qFormat="1"/>
-    <w:lsdException w:name="heading 7" w:uiPriority="9" w:qFormat="1"/>
-    <w:lsdException w:name="heading 8" w:uiPriority="9" w:qFormat="1"/>
-    <w:lsdException w:name="heading 9" w:uiPriority="9" w:qFormat="1"/>
-    <w:lsdException w:name="toc 1" w:uiPriority="39"/>
-    <w:lsdException w:name="toc 2" w:uiPriority="39"/>
-    <w:lsdException w:name="toc 3" w:uiPriority="39"/>
-    <w:lsdException w:name="toc 4" w:uiPriority="39"/>
-    <w:lsdException w:name="toc 5" w:uiPriority="39"/>
-    <w:lsdException w:name="toc 6" w:uiPriority="39"/>
-    <w:lsdException w:name="toc 7" w:uiPriority="39"/>
-    <w:lsdException w:name="toc 8" w:uiPriority="39"/>
-    <w:lsdException w:name="toc 9" w:uiPriority="39"/>
-    <w:lsdException w:name="caption" w:uiPriority="35" w:qFormat="1"/>
-    <w:lsdException w:name="Title" w:semiHidden="0" w:uiPriority="10" w:unhideWhenUsed="0" w:qFormat="1"/>
-    <w:lsdException w:name="Default Paragraph Font" w:uiPriority="1"/>
-    <w:lsdException w:name="Subtitle" w:semiHidden="0" w:uiPriority="11" w:unhideWhenUsed="0" w:qFormat="1"/>
-    <w:lsdException w:name="Strong" w:semiHidden="0" w:uiPriority="22" w:unhideWhenUsed="0" w:qFormat="1"/>
-    <w:lsdException w:name="Emphasis" w:semiHidden="0" w:uiPriority="20" w:unhideWhenUsed="0" w:qFormat="1"/>
-    <w:lsdException w:name="Table Grid" w:semiHidden="0" w:uiPriority="59" w:unhideWhenUsed="0"/>
-    <w:lsdException w:name="Placeholder Text" w:unhideWhenUsed="0"/>
-    <w:lsdException w:name="No Spacing" w:semiHidden="0" w:uiPriority="1" w:unhideWhenUsed="0" w:qFormat="1"/>
-    <w:lsdException w:name="Light Shading" w:semiHidden="0" w:uiPriority="60" w:unhideWhenUsed="0"/>
-    <w:lsdException w:name="Light List" w:semiHidden="0" w:uiPriority="61" w:unhideWhenUsed="0"/>
-    <w:lsdException w:name="Light Grid" w:semiHidden="0" w:uiPriority="62" w:unhideWhenUsed="0"/>
-    <w:lsdException w:name="Medium Shading 1" w:semiHidden="0" w:uiPriority="63" w:unhideWhenUsed="0"/>
-    <w:lsdException w:name="Medium Shading 2" w:semiHidden="0" w:uiPriority="64" w:unhideWhenUsed="0"/>
-    <w:lsdException w:name="Medium List 1" w:semiHidden="0" w:uiPriority="65" w:unhideWhenUsed="0"/>
-    <w:lsdException w:name="Medium List 2" w:semiHidden="0" w:uiPriority="66" w:unhideWhenUsed="0"/>
-    <w:lsdException w:name="Medium Grid 1" w:semiHidden="0" w:uiPriority="67" w:unhideWhenUsed="0"/>
-    <w:lsdException w:name="Medium Grid 2" w:semiHidden="0" w:uiPriority="68" w:unhideWhenUsed="0"/>
-    <w:lsdException w:name="Medium Grid 3" w:semiHidden="0" w:uiPriority="69" w:unhideWhenUsed="0"/>
-    <w:lsdException w:name="Dark List" w:semiHidden="0" w:uiPriority="70" w:unhideWhenUsed="0"/>
-    <w:lsdException w:name="Colorful Shading" w:semiHidden="0" w:uiPriority="71" w:unhideWhenUsed="0"/>
-    <w:lsdException w:name="Colorful List" w:semiHidden="0" w:uiPriority="72" w:unhideWhenUsed="0"/>
-    <w:lsdException w:name="Colorful Grid" w:semiHidden="0" w:uiPriority="73" w:unhideWhenUsed="0"/>
-    <w:lsdException w:name="Light Shading Accent 1" w:semiHidden="0" w:uiPriority="60" w:unhideWhenUsed="0"/>
-    <w:lsdException w:name="Light List Accent 1" w:semiHidden="0" w:uiPriority="61" w:unhideWhenUsed="0"/>
-    <w:lsdException w:name="Light Grid Accent 1" w:semiHidden="0" w:uiPriority="62" w:unhideWhenUsed="0"/>
-    <w:lsdException w:name="Medium Shading 1 Accent 1" w:semiHidden="0" w:uiPriority="63" w:unhideWhenUsed="0"/>
-    <w:lsdException w:name="Medium Shading 2 Accent 1" w:semiHidden="0" w:uiPriority="64" w:unhideWhenUsed="0"/>
-    <w:lsdException w:name="Medium List 1 Accent 1" w:semiHidden="0" w:uiPriority="65" w:unhideWhenUsed="0"/>
-    <w:lsdException w:name="Revision" w:unhideWhenUsed="0"/>
-    <w:lsdException w:name="List Paragraph" w:semiHidden="0" w:uiPriority="34" w:unhideWhenUsed="0" w:qFormat="1"/>
-    <w:lsdException w:name="Quote" w:semiHidden="0" w:uiPriority="29" w:unhideWhenUsed="0" w:qFormat="1"/>
-    <w:lsdException w:name="Intense Quote" w:semiHidden="0" w:uiPriority="30" w:unhideWhenUsed="0" w:qFormat="1"/>
-    <w:lsdException w:name="Medium List 2 Accent 1" w:semiHidden="0" w:uiPriority="66" w:unhideWhenUsed="0"/>
-    <w:lsdException w:name="Medium Grid 1 Accent 1" w:semiHidden="0" w:uiPriority="67" w:unhideWhenUsed="0"/>
-    <w:lsdException w:name="Medium Grid 2 Accent 1" w:semiHidden="0" w:uiPriority="68" w:unhideWhenUsed="0"/>
-    <w:lsdException w:name="Medium Grid 3 Accent 1" w:semiHidden="0" w:uiPriority="69" w:unhideWhenUsed="0"/>
-    <w:lsdException w:name="Dark List Accent 1" w:semiHidden="0" w:uiPriority="70" w:unhideWhenUsed="0"/>
-    <w:lsdException w:name="Colorful Shading Accent 1" w:semiHidden="0" w:uiPriority="71" w:unhideWhenUsed="0"/>
-    <w:lsdException w:name="Colorful List Accent 1" w:semiHidden="0" w:uiPriority="72" w:unhideWhenUsed="0"/>
-    <w:lsdException w:name="Colorful Grid Accent 1" w:semiHidden="0" w:uiPriority="73" w:unhideWhenUsed="0"/>
-    <w:lsdException w:name="Light Shading Accent 2" w:semiHidden="0" w:uiPriority="60" w:unhideWhenUsed="0"/>
-    <w:lsdException w:name="Light List Accent 2" w:semiHidden="0" w:uiPriority="61" w:unhideWhenUsed="0"/>
-    <w:lsdException w:name="Light Grid Accent 2" w:semiHidden="0" w:uiPriority="62" w:unhideWhenUsed="0"/>
-    <w:lsdException w:name="Medium Shading 1 Accent 2" w:semiHidden="0" w:uiPriority="63" w:unhideWhenUsed="0"/>
-    <w:lsdException w:name="Medium Shading 2 Accent 2" w:semiHidden="0" w:uiPriority="64" w:unhideWhenUsed="0"/>
-    <w:lsdException w:name="Medium List 1 Accent 2" w:semiHidden="0" w:uiPriority="65" w:unhideWhenUsed="0"/>
-    <w:lsdException w:name="Medium List 2 Accent 2" w:semiHidden="0" w:uiPriority="66" w:unhideWhenUsed="0"/>
-    <w:lsdException w:name="Medium Grid 1 Accent 2" w:semiHidden="0" w:uiPriority="67" w:unhideWhenUsed="0"/>
-    <w:lsdException w:name="Medium Grid 2 Accent 2" w:semiHidden="0" w:uiPriority="68" w:unhideWhenUsed="0"/>
-    <w:lsdException w:name="Medium Grid 3 Accent 2" w:semiHidden="0" w:uiPriority="69" w:unhideWhenUsed="0"/>
-    <w:lsdException w:name="Dark List Accent 2" w:semiHidden="0" w:uiPriority="70" w:unhideWhenUsed="0"/>
-    <w:lsdException w:name="Colorful Shading Accent 2" w:semiHidden="0" w:uiPriority="71" w:unhideWhenUsed="0"/>
-    <w:lsdException w:name="Colorful List Accent 2" w:semiHidden="0" w:uiPriority="72" w:unhideWhenUsed="0"/>
-    <w:lsdException w:name="Colorful Grid Accent 2" w:semiHidden="0" w:uiPriority="73" w:unhideWhenUsed="0"/>
-    <w:lsdException w:name="Light Shading Accent 3" w:semiHidden="0" w:uiPriority="60" w:unhideWhenUsed="0"/>
-    <w:lsdException w:name="Light List Accent 3" w:semiHidden="0" w:uiPriority="61" w:unhideWhenUsed="0"/>
-    <w:lsdException w:name="Light Grid Accent 3" w:semiHidden="0" w:uiPriority="62" w:unhideWhenUsed="0"/>
-    <w:lsdException w:name="Medium Shading 1 Accent 3" w:semiHidden="0" w:uiPriority="63" w:unhideWhenUsed="0"/>
-    <w:lsdException w:name="Medium Shading 2 Accent 3" w:semiHidden="0" w:uiPriority="64" w:unhideWhenUsed="0"/>
-    <w:lsdException w:name="Medium List 1 Accent 3" w:semiHidden="0" w:uiPriority="65" w:unhideWhenUsed="0"/>
-    <w:lsdException w:name="Medium List 2 Accent 3" w:semiHidden="0" w:uiPriority="66" w:unhideWhenUsed="0"/>
-    <w:lsdException w:name="Medium Grid 1 Accent 3" w:semiHidden="0" w:uiPriority="67" w:unhideWhenUsed="0"/>
-    <w:lsdException w:name="Medium Grid 2 Accent 3" w:semiHidden="0" w:uiPriority="68" w:unhideWhenUsed="0"/>
-    <w:lsdException w:name="Medium Grid 3 Accent 3" w:semiHidden="0" w:uiPriority="69" w:unhideWhenUsed="0"/>
-    <w:lsdException w:name="Dark List Accent 3" w:semiHidden="0" w:uiPriority="70" w:unhideWhenUsed="0"/>
-    <w:lsdException w:name="Colorful Shading Accent 3" w:semiHidden="0" w:uiPriority="71" w:unhideWhenUsed="0"/>
-    <w:lsdException w:name="Colorful List Accent 3" w:semiHidden="0" w:uiPriority="72" w:unhideWhenUsed="0"/>
-    <w:lsdException w:name="Colorful Grid Accent 3" w:semiHidden="0" w:uiPriority="73" w:unhideWhenUsed="0"/>
-    <w:lsdException w:name="Light Shading Accent 4" w:semiHidden="0" w:uiPriority="60" w:unhideWhenUsed="0"/>
-    <w:lsdException w:name="Light List Accent 4" w:semiHidden="0" w:uiPriority="61" w:unhideWhenUsed="0"/>
-    <w:lsdException w:name="Light Grid Accent 4" w:semiHidden="0" w:uiPriority="62" w:unhideWhenUsed="0"/>
-    <w:lsdException w:name="Medium Shading 1 Accent 4" w:semiHidden="0" w:uiPriority="63" w:unhideWhenUsed="0"/>
-    <w:lsdException w:name="Medium Shading 2 Accent 4" w:semiHidden="0" w:uiPriority="64" w:unhideWhenUsed="0"/>
-    <w:lsdException w:name="Medium List 1 Accent 4" w:semiHidden="0" w:uiPriority="65" w:unhideWhenUsed="0"/>
-    <w:lsdException w:name="Medium List 2 Accent 4" w:semiHidden="0" w:uiPriority="66" w:unhideWhenUsed="0"/>
-    <w:lsdException w:name="Medium Grid 1 Accent 4" w:semiHidden="0" w:uiPriority="67" w:unhideWhenUsed="0"/>
-    <w:lsdException w:name="Medium Grid 2 Accent 4" w:semiHidden="0" w:uiPriority="68" w:unhideWhenUsed="0"/>
-    <w:lsdException w:name="Medium Grid 3 Accent 4" w:semiHidden="0" w:uiPriority="69" w:unhideWhenUsed="0"/>
-    <w:lsdException w:name="Dark List Accent 4" w:semiHidden="0" w:uiPriority="70" w:unhideWhenUsed="0"/>
-    <w:lsdException w:name="Colorful Shading Accent 4" w:semiHidden="0" w:uiPriority="71" w:unhideWhenUsed="0"/>
-    <w:lsdException w:name="Colorful List Accent 4" w:semiHidden="0" w:uiPriority="72" w:unhideWhenUsed="0"/>
-    <w:lsdException w:name="Colorful Grid Accent 4" w:semiHidden="0" w:uiPriority="73" w:unhideWhenUsed="0"/>
-    <w:lsdException w:name="Light Shading Accent 5" w:semiHidden="0" w:uiPriority="60" w:unhideWhenUsed="0"/>
-    <w:lsdException w:name="Light List Accent 5" w:semiHidden="0" w:uiPriority="61" w:unhideWhenUsed="0"/>
-    <w:lsdException w:name="Light Grid Accent 5" w:semiHidden="0" w:uiPriority="62" w:unhideWhenUsed="0"/>
-    <w:lsdException w:name="Medium Shading 1 Accent 5" w:semiHidden="0" w:uiPriority="63" w:unhideWhenUsed="0"/>
-    <w:lsdException w:name="Medium Shading 2 Accent 5" w:semiHidden="0" w:uiPriority="64" w:unhideWhenUsed="0"/>
-    <w:lsdException w:name="Medium List 1 Accent 5" w:semiHidden="0" w:uiPriority="65" w:unhideWhenUsed="0"/>
-    <w:lsdException w:name="Medium List 2 Accent 5" w:semiHidden="0" w:uiPriority="66" w:unhideWhenUsed="0"/>
-    <w:lsdException w:name="Medium Grid 1 Accent 5" w:semiHidden="0" w:uiPriority="67" w:unhideWhenUsed="0"/>
-    <w:lsdException w:name="Medium Grid 2 Accent 5" w:semiHidden="0" w:uiPriority="68" w:unhideWhenUsed="0"/>
-    <w:lsdException w:name="Medium Grid 3 Accent 5" w:semiHidden="0" w:uiPriority="69" w:unhideWhenUsed="0"/>
-    <w:lsdException w:name="Dark List Accent 5" w:semiHidden="0" w:uiPriority="70" w:unhideWhenUsed="0"/>
-    <w:lsdException w:name="Colorful Shading Accent 5" w:semiHidden="0" w:uiPriority="71" w:unhideWhenUsed="0"/>
-    <w:lsdException w:name="Colorful List Accent 5" w:semiHidden="0" w:uiPriority="72" w:unhideWhenUsed="0"/>
-    <w:lsdException w:name="Colorful Grid Accent 5" w:semiHidden="0" w:uiPriority="73" w:unhideWhenUsed="0"/>
-    <w:lsdException w:name="Light Shading Accent 6" w:semiHidden="0" w:uiPriority="60" w:unhideWhenUsed="0"/>
-    <w:lsdException w:name="Light List Accent 6" w:semiHidden="0" w:uiPriority="61" w:unhideWhenUsed="0"/>
-    <w:lsdException w:name="Light Grid Accent 6" w:semiHidden="0" w:uiPriority="62" w:unhideWhenUsed="0"/>
-    <w:lsdException w:name="Medium Shading 1 Accent 6" w:semiHidden="0" w:uiPriority="63" w:unhideWhenUsed="0"/>
-    <w:lsdException w:name="Medium Shading 2 Accent 6" w:semiHidden="0" w:uiPriority="64" w:unhideWhenUsed="0"/>
-    <w:lsdException w:name="Medium List 1 Accent 6" w:semiHidden="0" w:uiPriority="65" w:unhideWhenUsed="0"/>
-    <w:lsdException w:name="Medium List 2 Accent 6" w:semiHidden="0" w:uiPriority="66" w:unhideWhenUsed="0"/>
-    <w:lsdException w:name="Medium Grid 1 Accent 6" w:semiHidden="0" w:uiPriority="67" w:unhideWhenUsed="0"/>
-    <w:lsdException w:name="Medium Grid 2 Accent 6" w:semiHidden="0" w:uiPriority="68" w:unhideWhenUsed="0"/>
-    <w:lsdException w:name="Medium Grid 3 Accent 6" w:semiHidden="0" w:uiPriority="69" w:unhideWhenUsed="0"/>
-    <w:lsdException w:name="Dark List Accent 6" w:semiHidden="0" w:uiPriority="70" w:unhideWhenUsed="0"/>
-    <w:lsdException w:name="Colorful Shading Accent 6" w:semiHidden="0" w:uiPriority="71" w:unhideWhenUsed="0"/>
-    <w:lsdException w:name="Colorful List Accent 6" w:semiHidden="0" w:uiPriority="72" w:unhideWhenUsed="0"/>
-    <w:lsdException w:name="Colorful Grid Accent 6" w:semiHidden="0" w:uiPriority="73" w:unhideWhenUsed="0"/>
-    <w:lsdException w:name="Subtle Emphasis" w:semiHidden="0" w:uiPriority="19" w:unhideWhenUsed="0" w:qFormat="1"/>
-    <w:lsdException w:name="Intense Emphasis" w:semiHidden="0" w:uiPriority="21" w:unhideWhenUsed="0" w:qFormat="1"/>
-    <w:lsdException w:name="Subtle Reference" w:semiHidden="0" w:uiPriority="31" w:unhideWhenUsed="0" w:qFormat="1"/>
-    <w:lsdException w:name="Intense Reference" w:semiHidden="0" w:uiPriority="32" w:unhideWhenUsed="0" w:qFormat="1"/>
-    <w:lsdException w:name="Book Title" w:semiHidden="0" w:uiPriority="33" w:unhideWhenUsed="0" w:qFormat="1"/>
-    <w:lsdException w:name="Bibliography" w:uiPriority="37"/>
-    <w:lsdException w:name="TOC Heading" w:uiPriority="39" w:qFormat="1"/>
-  </w:latentStyles>
-  <w:style w:type="paragraph" w:default="1" w:styleId="Normal">
-    <w:name w:val="Normal"/>
-    <w:qFormat/>
-    <w:rsid w:val="001B3490"/>
-  </w:style>
-  <w:style w:type="paragraph" w:styleId="Heading1">
-    <w:name w:val="heading 1"/>
-    <w:basedOn w:val="Normal"/>
-    <w:next w:val="Normal"/>
-    <w:link w:val="Heading1Char"/>
-    <w:uiPriority w:val="9"/>
-    <w:qFormat/>
-    <w:rsid w:val="001B3490"/>
-    <w:pPr>
-      <w:keepNext/>
-      <w:tabs>
-        <w:tab w:val="num" w:pos="720"/>
-      </w:tabs>
-      <w:spacing w:before="240" w:after="60"/>
-      <w:ind w:left="720" w:hanging="720"/>
-      <w:outlineLvl w:val="0"/>
-    </w:pPr>
-    <w:rPr>
-      <w:rFonts w:asciiTheme="majorHAnsi" w:eastAsiaTheme="majorEastAsia" w:hAnsiTheme="majorHAnsi" w:cstheme="majorBidi"/>
-      <w:b/>
-      <w:bCs/>
-      <w:kern w:val="32"/>
-      <w:sz w:val="32"/>
-      <w:szCs w:val="32"/>
-    </w:rPr>
-  </w:style>
-  <w:style w:type="paragraph" w:styleId="Heading2">
-    <w:name w:val="heading 2"/>
-    <w:basedOn w:val="Normal"/>
-    <w:next w:val="Normal"/>
-    <w:link w:val="Heading2Char"/>
-    <w:uiPriority w:val="9"/>
-    <w:unhideWhenUsed/>
-    <w:qFormat/>
-    <w:rsid w:val="001B3490"/>
-    <w:pPr>
-      <w:keepNext/>
-      <w:tabs>
-        <w:tab w:val="num" w:pos="1440"/>
-      </w:tabs>
-      <w:spacing w:before="240" w:after="60"/>
-      <w:ind w:left="1440" w:hanging="720"/>
-      <w:outlineLvl w:val="1"/>
-    </w:pPr>
-    <w:rPr>
-      <w:rFonts w:asciiTheme="majorHAnsi" w:eastAsiaTheme="majorEastAsia" w:hAnsiTheme="majorHAnsi" w:cstheme="majorBidi"/>
-      <w:b/>
-      <w:bCs/>
-      <w:i/>
-      <w:iCs/>
-      <w:sz w:val="28"/>
-      <w:szCs w:val="28"/>
-    </w:rPr>
-  </w:style>
-  <w:style w:type="paragraph" w:styleId="Heading3">
-    <w:name w:val="heading 3"/>
-    <w:basedOn w:val="Normal"/>
-    <w:next w:val="Normal"/>
-    <w:link w:val="Heading3Char"/>
-    <w:uiPriority w:val="9"/>
-    <w:unhideWhenUsed/>
-    <w:qFormat/>
-    <w:rsid w:val="001B3490"/>
-    <w:pPr>
-      <w:keepNext/>
-      <w:tabs>
-        <w:tab w:val="num" w:pos="2160"/>
-      </w:tabs>
-      <w:spacing w:before="240" w:after="60"/>
-      <w:ind w:left="2160" w:hanging="720"/>
-      <w:outlineLvl w:val="2"/>
-    </w:pPr>
-    <w:rPr>
-      <w:rFonts w:asciiTheme="majorHAnsi" w:eastAsiaTheme="majorEastAsia" w:hAnsiTheme="majorHAnsi" w:cstheme="majorBidi"/>
-      <w:b/>
-      <w:bCs/>
-      <w:sz w:val="26"/>
-      <w:szCs w:val="26"/>
-    </w:rPr>
-  </w:style>
-  <w:style w:type="paragraph" w:styleId="Heading4">
-    <w:name w:val="heading 4"/>
-    <w:basedOn w:val="Normal"/>
-    <w:next w:val="Normal"/>
-    <w:link w:val="Heading4Char"/>
-    <w:uiPriority w:val="9"/>
-    <w:unhideWhenUsed/>
-    <w:qFormat/>
-    <w:rsid w:val="001B3490"/>
-    <w:pPr>
-      <w:keepNext/>
-      <w:tabs>
-        <w:tab w:val="num" w:pos="2880"/>
-      </w:tabs>
-      <w:spacing w:before="240" w:after="60"/>
-      <w:ind w:left="2880" w:hanging="720"/>
-      <w:outlineLvl w:val="3"/>
-    </w:pPr>
-    <w:rPr>
-      <w:rFonts w:asciiTheme="minorHAnsi" w:eastAsiaTheme="minorEastAsia" w:hAnsiTheme="minorHAnsi" w:cstheme="minorBidi"/>
-      <w:b/>
-      <w:bCs/>
-      <w:sz w:val="28"/>
-      <w:szCs w:val="28"/>
-    </w:rPr>
-  </w:style>
-  <w:style w:type="paragraph" w:styleId="Heading5">
-    <w:name w:val="heading 5"/>
-    <w:basedOn w:val="Normal"/>
-    <w:next w:val="Normal"/>
-    <w:link w:val="Heading5Char"/>
-    <w:uiPriority w:val="9"/>
-    <w:semiHidden/>
-    <w:unhideWhenUsed/>
-    <w:qFormat/>
-    <w:rsid w:val="001B3490"/>
-    <w:pPr>
-      <w:tabs>
-        <w:tab w:val="num" w:pos="3600"/>
-      </w:tabs>
-      <w:spacing w:before="240" w:after="60"/>
-      <w:ind w:left="3600" w:hanging="720"/>
-      <w:outlineLvl w:val="4"/>
-    </w:pPr>
-    <w:rPr>
-      <w:rFonts w:asciiTheme="minorHAnsi" w:eastAsiaTheme="minorEastAsia" w:hAnsiTheme="minorHAnsi" w:cstheme="minorBidi"/>
-      <w:b/>
-      <w:bCs/>
-      <w:i/>
-      <w:iCs/>
-      <w:sz w:val="26"/>
-      <w:szCs w:val="26"/>
-    </w:rPr>
-  </w:style>
-  <w:style w:type="paragraph" w:styleId="Heading6">
-    <w:name w:val="heading 6"/>
-    <w:basedOn w:val="Normal"/>
-    <w:next w:val="Normal"/>
-    <w:link w:val="Heading6Char"/>
-    <w:qFormat/>
-    <w:rsid w:val="001B3490"/>
-    <w:pPr>
-      <w:tabs>
-        <w:tab w:val="num" w:pos="4320"/>
-      </w:tabs>
-      <w:spacing w:before="240" w:after="60"/>
-      <w:ind w:left="4320" w:hanging="720"/>
-      <w:outlineLvl w:val="5"/>
-    </w:pPr>
-    <w:rPr>
-      <w:b/>
-      <w:bCs/>
-      <w:sz w:val="22"/>
-      <w:szCs w:val="22"/>
-    </w:rPr>
-  </w:style>
-  <w:style w:type="paragraph" w:styleId="Heading7">
-    <w:name w:val="heading 7"/>
-    <w:basedOn w:val="Normal"/>
-    <w:next w:val="Normal"/>
-    <w:link w:val="Heading7Char"/>
-    <w:uiPriority w:val="9"/>
-    <w:semiHidden/>
-    <w:unhideWhenUsed/>
-    <w:qFormat/>
-    <w:rsid w:val="001B3490"/>
-    <w:pPr>
-      <w:tabs>
-        <w:tab w:val="num" w:pos="5040"/>
-      </w:tabs>
-      <w:spacing w:before="240" w:after="60"/>
-      <w:ind w:left="5040" w:hanging="720"/>
-      <w:outlineLvl w:val="6"/>
-    </w:pPr>
-    <w:rPr>
-      <w:rFonts w:asciiTheme="minorHAnsi" w:eastAsiaTheme="minorEastAsia" w:hAnsiTheme="minorHAnsi" w:cstheme="minorBidi"/>
-      <w:sz w:val="24"/>
-      <w:szCs w:val="24"/>
-    </w:rPr>
-  </w:style>
-  <w:style w:type="paragraph" w:styleId="Heading8">
-    <w:name w:val="heading 8"/>
-    <w:basedOn w:val="Normal"/>
-    <w:next w:val="Normal"/>
-    <w:link w:val="Heading8Char"/>
-    <w:uiPriority w:val="9"/>
-    <w:semiHidden/>
-    <w:unhideWhenUsed/>
-    <w:qFormat/>
-    <w:rsid w:val="001B3490"/>
-    <w:pPr>
-      <w:tabs>
-        <w:tab w:val="num" w:pos="5760"/>
-      </w:tabs>
-      <w:spacing w:before="240" w:after="60"/>
-      <w:ind w:left="5760" w:hanging="720"/>
-      <w:outlineLvl w:val="7"/>
-    </w:pPr>
-    <w:rPr>
-      <w:rFonts w:asciiTheme="minorHAnsi" w:eastAsiaTheme="minorEastAsia" w:hAnsiTheme="minorHAnsi" w:cstheme="minorBidi"/>
-      <w:i/>
-      <w:iCs/>
-      <w:sz w:val="24"/>
-      <w:szCs w:val="24"/>
-    </w:rPr>
-  </w:style>
-  <w:style w:type="paragraph" w:styleId="Heading9">
-    <w:name w:val="heading 9"/>
-    <w:basedOn w:val="Normal"/>
-    <w:next w:val="Normal"/>
-    <w:link w:val="Heading9Char"/>
-    <w:uiPriority w:val="9"/>
-    <w:semiHidden/>
-    <w:unhideWhenUsed/>
-    <w:qFormat/>
-    <w:rsid w:val="001B3490"/>
-    <w:pPr>
-      <w:tabs>
-        <w:tab w:val="num" w:pos="6480"/>
-      </w:tabs>
-      <w:spacing w:before="240" w:after="60"/>
-      <w:ind w:left="6480" w:hanging="720"/>
-      <w:outlineLvl w:val="8"/>
-    </w:pPr>
-    <w:rPr>
-      <w:rFonts w:asciiTheme="majorHAnsi" w:eastAsiaTheme="majorEastAsia" w:hAnsiTheme="majorHAnsi" w:cstheme="majorBidi"/>
-      <w:sz w:val="22"/>
-      <w:szCs w:val="22"/>
-    </w:rPr>
-  </w:style>
-  <w:style w:type="character" w:default="1" w:styleId="DefaultParagraphFont">
-    <w:name w:val="Default Paragraph Font"/>
-    <w:uiPriority w:val="1"/>
-    <w:semiHidden/>
-    <w:unhideWhenUsed/>
-  </w:style>
-  <w:style w:type="table" w:default="1" w:styleId="TableNormal">
-    <w:name w:val="Normal Table"/>
-    <w:uiPriority w:val="99"/>
-    <w:semiHidden/>
-    <w:unhideWhenUsed/>
-    <w:tblPr>
-      <w:tblInd w:w="0" w:type="dxa"/>
-      <w:tblCellMar>
-        <w:top w:w="0" w:type="dxa"/>
-        <w:left w:w="108" w:type="dxa"/>
-        <w:bottom w:w="0" w:type="dxa"/>
-        <w:right w:w="108" w:type="dxa"/>
-      </w:tblCellMar>
-    </w:tblPr>
-  </w:style>
-  <w:style w:type="numbering" w:default="1" w:styleId="NoList">
-    <w:name w:val="No List"/>
-    <w:uiPriority w:val="99"/>
-    <w:semiHidden/>
-    <w:unhideWhenUsed/>
-  </w:style>
-  <w:style w:type="character" w:customStyle="1" w:styleId="Heading1Char">
-    <w:name w:val="Heading 1 Char"/>
-    <w:basedOn w:val="DefaultParagraphFont"/>
-    <w:link w:val="Heading1"/>
-    <w:uiPriority w:val="9"/>
-    <w:rsid w:val="001B3490"/>
-    <w:rPr>
-      <w:rFonts w:asciiTheme="majorHAnsi" w:eastAsiaTheme="majorEastAsia" w:hAnsiTheme="majorHAnsi" w:cstheme="majorBidi"/>
-      <w:b/>
-      <w:bCs/>
-      <w:kern w:val="32"/>
-      <w:sz w:val="32"/>
-      <w:szCs w:val="32"/>
-    </w:rPr>
-  </w:style>
-  <w:style w:type="character" w:customStyle="1" w:styleId="Heading2Char">
-    <w:name w:val="Heading 2 Char"/>
-    <w:basedOn w:val="DefaultParagraphFont"/>
-    <w:link w:val="Heading2"/>
-    <w:uiPriority w:val="9"/>
-    <w:rsid w:val="001B3490"/>
-    <w:rPr>
-      <w:rFonts w:asciiTheme="majorHAnsi" w:eastAsiaTheme="majorEastAsia" w:hAnsiTheme="majorHAnsi" w:cstheme="majorBidi"/>
-      <w:b/>
-      <w:bCs/>
-      <w:i/>
-      <w:iCs/>
-      <w:sz w:val="28"/>
-      <w:szCs w:val="28"/>
-    </w:rPr>
-  </w:style>
-  <w:style w:type="character" w:customStyle="1" w:styleId="Heading3Char">
-    <w:name w:val="Heading 3 Char"/>
-    <w:basedOn w:val="DefaultParagraphFont"/>
-    <w:link w:val="Heading3"/>
-    <w:uiPriority w:val="9"/>
-    <w:rsid w:val="001B3490"/>
-    <w:rPr>
-      <w:rFonts w:asciiTheme="majorHAnsi" w:eastAsiaTheme="majorEastAsia" w:hAnsiTheme="majorHAnsi" w:cstheme="majorBidi"/>
-      <w:b/>
-      <w:bCs/>
-      <w:sz w:val="26"/>
-      <w:szCs w:val="26"/>
-    </w:rPr>
-  </w:style>
-  <w:style w:type="character" w:customStyle="1" w:styleId="Heading4Char">
-    <w:name w:val="Heading 4 Char"/>
-    <w:basedOn w:val="DefaultParagraphFont"/>
-    <w:link w:val="Heading4"/>
-    <w:uiPriority w:val="9"/>
-    <w:rsid w:val="001B3490"/>
-    <w:rPr>
-      <w:rFonts w:asciiTheme="minorHAnsi" w:eastAsiaTheme="minorEastAsia" w:hAnsiTheme="minorHAnsi" w:cstheme="minorBidi"/>
-      <w:b/>
-      <w:bCs/>
-      <w:sz w:val="28"/>
-      <w:szCs w:val="28"/>
-    </w:rPr>
-  </w:style>
-  <w:style w:type="character" w:customStyle="1" w:styleId="Heading5Char">
-    <w:name w:val="Heading 5 Char"/>
-    <w:basedOn w:val="DefaultParagraphFont"/>
-    <w:link w:val="Heading5"/>
-    <w:uiPriority w:val="9"/>
-    <w:semiHidden/>
-    <w:rsid w:val="001B3490"/>
-    <w:rPr>
-      <w:rFonts w:asciiTheme="minorHAnsi" w:eastAsiaTheme="minorEastAsia" w:hAnsiTheme="minorHAnsi" w:cstheme="minorBidi"/>
-      <w:b/>
-      <w:bCs/>
-      <w:i/>
-      <w:iCs/>
-      <w:sz w:val="26"/>
-      <w:szCs w:val="26"/>
-    </w:rPr>
-  </w:style>
-  <w:style w:type="character" w:customStyle="1" w:styleId="Heading6Char">
-    <w:name w:val="Heading 6 Char"/>
-    <w:basedOn w:val="DefaultParagraphFont"/>
-    <w:link w:val="Heading6"/>
-    <w:rsid w:val="001B3490"/>
-    <w:rPr>
-      <w:b/>
-      <w:bCs/>
-      <w:sz w:val="22"/>
-      <w:szCs w:val="22"/>
-    </w:rPr>
-  </w:style>
-  <w:style w:type="character" w:customStyle="1" w:styleId="Heading7Char">
-    <w:name w:val="Heading 7 Char"/>
-    <w:basedOn w:val="DefaultParagraphFont"/>
-    <w:link w:val="Heading7"/>
-    <w:uiPriority w:val="9"/>
-    <w:semiHidden/>
-    <w:rsid w:val="001B3490"/>
-    <w:rPr>
-      <w:rFonts w:asciiTheme="minorHAnsi" w:eastAsiaTheme="minorEastAsia" w:hAnsiTheme="minorHAnsi" w:cstheme="minorBidi"/>
-      <w:sz w:val="24"/>
-      <w:szCs w:val="24"/>
-    </w:rPr>
-  </w:style>
-  <w:style w:type="character" w:customStyle="1" w:styleId="Heading8Char">
-    <w:name w:val="Heading 8 Char"/>
-    <w:basedOn w:val="DefaultParagraphFont"/>
-    <w:link w:val="Heading8"/>
-    <w:uiPriority w:val="9"/>
-    <w:semiHidden/>
-    <w:rsid w:val="001B3490"/>
-    <w:rPr>
-      <w:rFonts w:asciiTheme="minorHAnsi" w:eastAsiaTheme="minorEastAsia" w:hAnsiTheme="minorHAnsi" w:cstheme="minorBidi"/>
-      <w:i/>
-      <w:iCs/>
-      <w:sz w:val="24"/>
-      <w:szCs w:val="24"/>
-    </w:rPr>
-  </w:style>
-  <w:style w:type="character" w:customStyle="1" w:styleId="Heading9Char">
-    <w:name w:val="Heading 9 Char"/>
-    <w:basedOn w:val="DefaultParagraphFont"/>
-    <w:link w:val="Heading9"/>
-    <w:uiPriority w:val="9"/>
-    <w:semiHidden/>
-    <w:rsid w:val="001B3490"/>
-    <w:rPr>
-      <w:rFonts w:asciiTheme="majorHAnsi" w:eastAsiaTheme="majorEastAsia" w:hAnsiTheme="majorHAnsi" w:cstheme="majorBidi"/>
-      <w:sz w:val="22"/>
-      <w:szCs w:val="22"/>
-    </w:rPr>
-  </w:style>
-  <w:style w:type="character" w:styleId="Hyperlink">
-    <w:name w:val="Hyperlink"/>
-    <w:basedOn w:val="DefaultParagraphFont"/>
-    <w:uiPriority w:val="99"/>
-    <w:unhideWhenUsed/>
-    <w:rsid w:val="009F4560"/>
-    <w:rPr>
-      <w:color w:val="0000FF" w:themeColor="hyperlink"/>
-      <w:u w:val="single"/>
-    </w:rPr>
-  </w:style>
-  <w:style w:type="paragraph" w:styleId="Header">
-    <w:name w:val="header"/>
-    <w:basedOn w:val="Normal"/>
-    <w:link w:val="HeaderChar"/>
-    <w:uiPriority w:val="99"/>
-    <w:unhideWhenUsed/>
-    <w:rsid w:val="00AA6D42"/>
-    <w:pPr>
-      <w:tabs>
-        <w:tab w:val="center" w:pos="4680"/>
-        <w:tab w:val="right" w:pos="9360"/>
-      </w:tabs>
-    </w:pPr>
-  </w:style>
-  <w:style w:type="character" w:customStyle="1" w:styleId="HeaderChar">
-    <w:name w:val="Header Char"/>
-    <w:basedOn w:val="DefaultParagraphFont"/>
-    <w:link w:val="Header"/>
-    <w:uiPriority w:val="99"/>
-    <w:rsid w:val="00AA6D42"/>
-  </w:style>
-  <w:style w:type="paragraph" w:styleId="Footer">
-    <w:name w:val="footer"/>
-    <w:basedOn w:val="Normal"/>
-    <w:link w:val="FooterChar"/>
-    <w:uiPriority w:val="99"/>
-    <w:unhideWhenUsed/>
-    <w:rsid w:val="00AA6D42"/>
-    <w:pPr>
-      <w:tabs>
-        <w:tab w:val="center" w:pos="4680"/>
-        <w:tab w:val="right" w:pos="9360"/>
-      </w:tabs>
-    </w:pPr>
-  </w:style>
-  <w:style w:type="character" w:customStyle="1" w:styleId="FooterChar">
-    <w:name w:val="Footer Char"/>
-    <w:basedOn w:val="DefaultParagraphFont"/>
-    <w:link w:val="Footer"/>
-    <w:uiPriority w:val="99"/>
-    <w:rsid w:val="00AA6D42"/>
-  </w:style>
-  <w:style w:type="paragraph" w:styleId="ListParagraph">
-    <w:name w:val="List Paragraph"/>
-    <w:basedOn w:val="Normal"/>
-    <w:uiPriority w:val="34"/>
-    <w:qFormat/>
-    <w:rsid w:val="00C14272"/>
-    <w:pPr>
-      <w:suppressAutoHyphens/>
-      <w:spacing w:after="200" w:line="276" w:lineRule="auto"/>
-      <w:ind w:left="720"/>
-      <w:contextualSpacing/>
-    </w:pPr>
-    <w:rPr>
-      <w:rFonts w:asciiTheme="minorHAnsi" w:eastAsiaTheme="minorHAnsi" w:hAnsiTheme="minorHAnsi" w:cstheme="minorBidi"/>
-      <w:sz w:val="22"/>
-      <w:szCs w:val="22"/>
-    </w:rPr>
-  </w:style>
-  <w:style w:type="paragraph" w:styleId="BalloonText">
-    <w:name w:val="Balloon Text"/>
-    <w:basedOn w:val="Normal"/>
-    <w:link w:val="BalloonTextChar"/>
-    <w:uiPriority w:val="99"/>
-    <w:semiHidden/>
-    <w:unhideWhenUsed/>
-    <w:rsid w:val="00376AAE"/>
-    <w:rPr>
-      <w:rFonts w:ascii="Tahoma" w:hAnsi="Tahoma" w:cs="Tahoma"/>
-      <w:sz w:val="16"/>
-      <w:szCs w:val="16"/>
-    </w:rPr>
-  </w:style>
-  <w:style w:type="character" w:customStyle="1" w:styleId="BalloonTextChar">
-    <w:name w:val="Balloon Text Char"/>
-    <w:basedOn w:val="DefaultParagraphFont"/>
-    <w:link w:val="BalloonText"/>
-    <w:uiPriority w:val="99"/>
-    <w:semiHidden/>
-    <w:rsid w:val="00376AAE"/>
-    <w:rPr>
-      <w:rFonts w:ascii="Tahoma" w:hAnsi="Tahoma" w:cs="Tahoma"/>
-      <w:sz w:val="16"/>
-      <w:szCs w:val="16"/>
-    </w:rPr>
-  </w:style>
-  <w:style w:type="paragraph" w:styleId="TOCHeading">
-    <w:name w:val="TOC Heading"/>
-    <w:basedOn w:val="Heading1"/>
-    <w:next w:val="Normal"/>
-    <w:uiPriority w:val="39"/>
-    <w:semiHidden/>
-    <w:unhideWhenUsed/>
-    <w:qFormat/>
-    <w:rsid w:val="00C00EBA"/>
-    <w:pPr>
-      <w:keepLines/>
-      <w:tabs>
-        <w:tab w:val="clear" w:pos="720"/>
-      </w:tabs>
-      <w:spacing w:before="480" w:after="0" w:line="276" w:lineRule="auto"/>
-      <w:ind w:left="0" w:firstLine="0"/>
-      <w:outlineLvl w:val="9"/>
-    </w:pPr>
-    <w:rPr>
-      <w:color w:val="365F91" w:themeColor="accent1" w:themeShade="BF"/>
-      <w:kern w:val="0"/>
-      <w:sz w:val="28"/>
-      <w:szCs w:val="28"/>
-      <w:lang w:eastAsia="ja-JP"/>
-    </w:rPr>
-  </w:style>
-  <w:style w:type="paragraph" w:styleId="TOC1">
-    <w:name w:val="toc 1"/>
-    <w:basedOn w:val="Normal"/>
-    <w:next w:val="Normal"/>
-    <w:autoRedefine/>
-    <w:uiPriority w:val="39"/>
-    <w:unhideWhenUsed/>
-    <w:rsid w:val="00897E80"/>
-    <w:pPr>
-      <w:spacing w:after="100"/>
-    </w:pPr>
-  </w:style>
-  <w:style w:type="paragraph" w:styleId="TOC2">
-    <w:name w:val="toc 2"/>
-    <w:basedOn w:val="Normal"/>
-    <w:next w:val="Normal"/>
-    <w:autoRedefine/>
-    <w:uiPriority w:val="39"/>
-    <w:unhideWhenUsed/>
-    <w:rsid w:val="00897E80"/>
-    <w:pPr>
-      <w:spacing w:after="100"/>
-      <w:ind w:left="200"/>
-    </w:pPr>
-  </w:style>
-  <w:style w:type="paragraph" w:styleId="TOC3">
-    <w:name w:val="toc 3"/>
-    <w:basedOn w:val="Normal"/>
-    <w:next w:val="Normal"/>
-    <w:autoRedefine/>
-    <w:uiPriority w:val="39"/>
-    <w:unhideWhenUsed/>
-    <w:rsid w:val="00EB268D"/>
-    <w:pPr>
-      <w:spacing w:after="100"/>
-      <w:ind w:left="400"/>
-    </w:pPr>
-  </w:style>
-  <w:style w:type="character" w:styleId="IntenseEmphasis">
-    <w:name w:val="Intense Emphasis"/>
-    <w:basedOn w:val="DefaultParagraphFont"/>
-    <w:uiPriority w:val="21"/>
-    <w:qFormat/>
-    <w:rsid w:val="00EB268D"/>
-    <w:rPr>
-      <w:b/>
-      <w:bCs/>
-      <w:i/>
-      <w:iCs/>
-      <w:color w:val="4F81BD" w:themeColor="accent1"/>
-    </w:rPr>
-  </w:style>
-  <w:style w:type="character" w:styleId="FollowedHyperlink">
-    <w:name w:val="FollowedHyperlink"/>
-    <w:basedOn w:val="DefaultParagraphFont"/>
-    <w:uiPriority w:val="99"/>
-    <w:semiHidden/>
-    <w:unhideWhenUsed/>
-    <w:rsid w:val="00FE287F"/>
-    <w:rPr>
-      <w:color w:val="800080" w:themeColor="followedHyperlink"/>
-      <w:u w:val="single"/>
-    </w:rPr>
-  </w:style>
-  <w:style w:type="table" w:styleId="TableGrid">
-    <w:name w:val="Table Grid"/>
-    <w:basedOn w:val="TableNormal"/>
-    <w:uiPriority w:val="59"/>
-    <w:rsid w:val="00562385"/>
-    <w:tblPr>
-      <w:tblInd w:w="0" w:type="dxa"/>
-      <w:tblBorders>
-        <w:top w:val="single" w:sz="4" w:space="0" w:color="auto"/>
-        <w:left w:val="single" w:sz="4" w:space="0" w:color="auto"/>
-        <w:bottom w:val="single" w:sz="4" w:space="0" w:color="auto"/>
-        <w:right w:val="single" w:sz="4" w:space="0" w:color="auto"/>
-        <w:insideH w:val="single" w:sz="4" w:space="0" w:color="auto"/>
-        <w:insideV w:val="single" w:sz="4" w:space="0" w:color="auto"/>
-      </w:tblBorders>
-      <w:tblCellMar>
-        <w:top w:w="0" w:type="dxa"/>
-        <w:left w:w="108" w:type="dxa"/>
-        <w:bottom w:w="0" w:type="dxa"/>
-        <w:right w:w="108" w:type="dxa"/>
-      </w:tblCellMar>
-    </w:tblPr>
-  </w:style>
-  <w:style w:type="character" w:customStyle="1" w:styleId="UnresolvedMention">
-    <w:name w:val="Unresolved Mention"/>
-    <w:basedOn w:val="DefaultParagraphFont"/>
-    <w:uiPriority w:val="99"/>
-    <w:semiHidden/>
-    <w:unhideWhenUsed/>
-    <w:rsid w:val="00B53FFD"/>
-    <w:rPr>
-      <w:color w:val="808080"/>
-      <w:shd w:val="clear" w:color="auto" w:fill="E6E6E6"/>
-    </w:rPr>
-  </w:style>
-  <w:style w:type="paragraph" w:customStyle="1" w:styleId="Standard">
-    <w:name w:val="Standard"/>
-    <w:qFormat/>
-    <w:rsid w:val="00747ECC"/>
-    <w:pPr>
-      <w:textAlignment w:val="baseline"/>
-    </w:pPr>
-    <w:rPr>
-      <w:rFonts w:ascii="Liberation Serif" w:eastAsia="Droid Sans Fallback" w:hAnsi="Liberation Serif" w:cs="FreeSans"/>
-      <w:color w:val="00000A"/>
-      <w:sz w:val="24"/>
-      <w:szCs w:val="24"/>
-      <w:lang w:eastAsia="zh-CN" w:bidi="hi-IN"/>
-    </w:rPr>
-  </w:style>
-  <w:style w:type="table" w:customStyle="1" w:styleId="TableGrid1">
-    <w:name w:val="Table Grid1"/>
-    <w:basedOn w:val="TableNormal"/>
-    <w:next w:val="TableGrid"/>
-    <w:uiPriority w:val="59"/>
-    <w:rsid w:val="00747ECC"/>
-    <w:pPr>
-      <w:textAlignment w:val="baseline"/>
-    </w:pPr>
-    <w:rPr>
-      <w:rFonts w:asciiTheme="minorHAnsi" w:eastAsiaTheme="minorEastAsia" w:hAnsiTheme="minorHAnsi" w:cstheme="minorBidi"/>
-      <w:szCs w:val="22"/>
-      <w:lang w:eastAsia="ja-JP"/>
-    </w:rPr>
-    <w:tblPr>
-      <w:tblInd w:w="0" w:type="dxa"/>
-      <w:tblBorders>
-        <w:top w:val="single" w:sz="4" w:space="0" w:color="auto"/>
-        <w:left w:val="single" w:sz="4" w:space="0" w:color="auto"/>
-        <w:bottom w:val="single" w:sz="4" w:space="0" w:color="auto"/>
-        <w:right w:val="single" w:sz="4" w:space="0" w:color="auto"/>
-        <w:insideH w:val="single" w:sz="4" w:space="0" w:color="auto"/>
-        <w:insideV w:val="single" w:sz="4" w:space="0" w:color="auto"/>
-      </w:tblBorders>
-      <w:tblCellMar>
-        <w:top w:w="0" w:type="dxa"/>
-        <w:left w:w="108" w:type="dxa"/>
-        <w:bottom w:w="0" w:type="dxa"/>
-        <w:right w:w="108" w:type="dxa"/>
-      </w:tblCellMar>
-    </w:tblPr>
-  </w:style>
-</w:styles>
-</file>
-
-<file path=word/stylesWithEffects.xml><?xml version="1.0" encoding="utf-8"?>
-<w:styles xmlns:wpc="http://schemas.microsoft.com/office/word/2010/wordprocessingCanvas" xmlns:mc="http://schemas.openxmlformats.org/markup-compatibility/2006" xmlns:o="urn:schemas-microsoft-com:office:office" xmlns:r="http://schemas.openxmlformats.org/officeDocument/2006/relationships" xmlns:m="http://schemas.openxmlformats.org/officeDocument/2006/math" xmlns:v="urn:schemas-microsoft-com:vml" xmlns:wp14="http://schemas.microsoft.com/office/word/2010/wordprocessingDrawing" xmlns:wp="http://schemas.openxmlformats.org/drawingml/2006/wordprocessingDrawing" xmlns:w10="urn:schemas-microsoft-com:office:word" xmlns:w="http://schemas.openxmlformats.org/wordprocessingml/2006/main" xmlns:w14="http://schemas.microsoft.com/office/word/2010/wordml" xmlns:wpg="http://schemas.microsoft.com/office/word/2010/wordprocessingGroup" xmlns:wpi="http://schemas.microsoft.com/office/word/2010/wordprocessingInk" xmlns:wne="http://schemas.microsoft.com/office/word/2006/wordml" xmlns:wps="http://schemas.microsoft.com/office/word/2010/wordprocessingShape" mc:Ignorable="w14 wp14">
-  <w:docDefaults>
-    <w:rPrDefault>
-      <w:rPr>
-        <w:rFonts w:ascii="Times New Roman" w:eastAsia="Times New Roman" w:hAnsi="Times New Roman" w:cs="Times New Roman"/>
-        <w:lang w:val="en-US" w:eastAsia="en-US" w:bidi="ar-SA"/>
-      </w:rPr>
-    </w:rPrDefault>
-    <w:pPrDefault/>
-  </w:docDefaults>
-  <w:latentStyles w:defLockedState="0" w:defUIPriority="99" w:defSemiHidden="1" w:defUnhideWhenUsed="1" w:defQFormat="0" w:count="267">
-    <w:lsdException w:name="Normal" w:semiHidden="0" w:uiPriority="0" w:unhideWhenUsed="0" w:qFormat="1"/>
-    <w:lsdException w:name="heading 1" w:semiHidden="0" w:uiPriority="9" w:unhideWhenUsed="0" w:qFormat="1"/>
-    <w:lsdException w:name="heading 2" w:uiPriority="9" w:qFormat="1"/>
-    <w:lsdException w:name="heading 3" w:uiPriority="9" w:qFormat="1"/>
-    <w:lsdException w:name="heading 4" w:uiPriority="9" w:qFormat="1"/>
-    <w:lsdException w:name="heading 5" w:uiPriority="9" w:qFormat="1"/>
-    <w:lsdException w:name="heading 6" w:uiPriority="0" w:qFormat="1"/>
-    <w:lsdException w:name="heading 7" w:uiPriority="9" w:qFormat="1"/>
-    <w:lsdException w:name="heading 8" w:uiPriority="9" w:qFormat="1"/>
-    <w:lsdException w:name="heading 9" w:uiPriority="9" w:qFormat="1"/>
-    <w:lsdException w:name="toc 1" w:uiPriority="39"/>
-    <w:lsdException w:name="toc 2" w:uiPriority="39"/>
-    <w:lsdException w:name="toc 3" w:uiPriority="39"/>
-    <w:lsdException w:name="toc 4" w:uiPriority="39"/>
-    <w:lsdException w:name="toc 5" w:uiPriority="39"/>
-    <w:lsdException w:name="toc 6" w:uiPriority="39"/>
-    <w:lsdException w:name="toc 7" w:uiPriority="39"/>
-    <w:lsdException w:name="toc 8" w:uiPriority="39"/>
-    <w:lsdException w:name="toc 9" w:uiPriority="39"/>
-    <w:lsdException w:name="caption" w:uiPriority="35" w:qFormat="1"/>
-    <w:lsdException w:name="Title" w:semiHidden="0" w:uiPriority="10" w:unhideWhenUsed="0" w:qFormat="1"/>
-    <w:lsdException w:name="Default Paragraph Font" w:uiPriority="1"/>
-    <w:lsdException w:name="Subtitle" w:semiHidden="0" w:uiPriority="11" w:unhideWhenUsed="0" w:qFormat="1"/>
-    <w:lsdException w:name="Strong" w:semiHidden="0" w:uiPriority="22" w:unhideWhenUsed="0" w:qFormat="1"/>
-    <w:lsdException w:name="Emphasis" w:semiHidden="0" w:uiPriority="20" w:unhideWhenUsed="0" w:qFormat="1"/>
-    <w:lsdException w:name="Table Grid" w:semiHidden="0" w:uiPriority="59" w:unhideWhenUsed="0"/>
-    <w:lsdException w:name="Placeholder Text" w:unhideWhenUsed="0"/>
-    <w:lsdException w:name="No Spacing" w:semiHidden="0" w:uiPriority="1" w:unhideWhenUsed="0" w:qFormat="1"/>
-    <w:lsdException w:name="Light Shading" w:semiHidden="0" w:uiPriority="60" w:unhideWhenUsed="0"/>
-    <w:lsdException w:name="Light List" w:semiHidden="0" w:uiPriority="61" w:unhideWhenUsed="0"/>
-    <w:lsdException w:name="Light Grid" w:semiHidden="0" w:uiPriority="62" w:unhideWhenUsed="0"/>
-    <w:lsdException w:name="Medium Shading 1" w:semiHidden="0" w:uiPriority="63" w:unhideWhenUsed="0"/>
-    <w:lsdException w:name="Medium Shading 2" w:semiHidden="0" w:uiPriority="64" w:unhideWhenUsed="0"/>
-    <w:lsdException w:name="Medium List 1" w:semiHidden="0" w:uiPriority="65" w:unhideWhenUsed="0"/>
-    <w:lsdException w:name="Medium List 2" w:semiHidden="0" w:uiPriority="66" w:unhideWhenUsed="0"/>
-    <w:lsdException w:name="Medium Grid 1" w:semiHidden="0" w:uiPriority="67" w:unhideWhenUsed="0"/>
-    <w:lsdException w:name="Medium Grid 2" w:semiHidden="0" w:uiPriority="68" w:unhideWhenUsed="0"/>
-    <w:lsdException w:name="Medium Grid 3" w:semiHidden="0" w:uiPriority="69" w:unhideWhenUsed="0"/>
-    <w:lsdException w:name="Dark List" w:semiHidden="0" w:uiPriority="70" w:unhideWhenUsed="0"/>
-    <w:lsdException w:name="Colorful Shading" w:semiHidden="0" w:uiPriority="71" w:unhideWhenUsed="0"/>
-    <w:lsdException w:name="Colorful List" w:semiHidden="0" w:uiPriority="72" w:unhideWhenUsed="0"/>
-    <w:lsdException w:name="Colorful Grid" w:semiHidden="0" w:uiPriority="73" w:unhideWhenUsed="0"/>
-    <w:lsdException w:name="Light Shading Accent 1" w:semiHidden="0" w:uiPriority="60" w:unhideWhenUsed="0"/>
-    <w:lsdException w:name="Light List Accent 1" w:semiHidden="0" w:uiPriority="61" w:unhideWhenUsed="0"/>
-    <w:lsdException w:name="Light Grid Accent 1" w:semiHidden="0" w:uiPriority="62" w:unhideWhenUsed="0"/>
-    <w:lsdException w:name="Medium Shading 1 Accent 1" w:semiHidden="0" w:uiPriority="63" w:unhideWhenUsed="0"/>
-    <w:lsdException w:name="Medium Shading 2 Accent 1" w:semiHidden="0" w:uiPriority="64" w:unhideWhenUsed="0"/>
-    <w:lsdException w:name="Medium List 1 Accent 1" w:semiHidden="0" w:uiPriority="65" w:unhideWhenUsed="0"/>
-    <w:lsdException w:name="Revision" w:unhideWhenUsed="0"/>
-    <w:lsdException w:name="List Paragraph" w:semiHidden="0" w:uiPriority="34" w:unhideWhenUsed="0" w:qFormat="1"/>
-    <w:lsdException w:name="Quote" w:semiHidden="0" w:uiPriority="29" w:unhideWhenUsed="0" w:qFormat="1"/>
-    <w:lsdException w:name="Intense Quote" w:semiHidden="0" w:uiPriority="30" w:unhideWhenUsed="0" w:qFormat="1"/>
-    <w:lsdException w:name="Medium List 2 Accent 1" w:semiHidden="0" w:uiPriority="66" w:unhideWhenUsed="0"/>
-    <w:lsdException w:name="Medium Grid 1 Accent 1" w:semiHidden="0" w:uiPriority="67" w:unhideWhenUsed="0"/>
-    <w:lsdException w:name="Medium Grid 2 Accent 1" w:semiHidden="0" w:uiPriority="68" w:unhideWhenUsed="0"/>
-    <w:lsdException w:name="Medium Grid 3 Accent 1" w:semiHidden="0" w:uiPriority="69" w:unhideWhenUsed="0"/>
-    <w:lsdException w:name="Dark List Accent 1" w:semiHidden="0" w:uiPriority="70" w:unhideWhenUsed="0"/>
-    <w:lsdException w:name="Colorful Shading Accent 1" w:semiHidden="0" w:uiPriority="71" w:unhideWhenUsed="0"/>
-    <w:lsdException w:name="Colorful List Accent 1" w:semiHidden="0" w:uiPriority="72" w:unhideWhenUsed="0"/>
-    <w:lsdException w:name="Colorful Grid Accent 1" w:semiHidden="0" w:uiPriority="73" w:unhideWhenUsed="0"/>
-    <w:lsdException w:name="Light Shading Accent 2" w:semiHidden="0" w:uiPriority="60" w:unhideWhenUsed="0"/>
-    <w:lsdException w:name="Light List Accent 2" w:semiHidden="0" w:uiPriority="61" w:unhideWhenUsed="0"/>
-    <w:lsdException w:name="Light Grid Accent 2" w:semiHidden="0" w:uiPriority="62" w:unhideWhenUsed="0"/>
-    <w:lsdException w:name="Medium Shading 1 Accent 2" w:semiHidden="0" w:uiPriority="63" w:unhideWhenUsed="0"/>
-    <w:lsdException w:name="Medium Shading 2 Accent 2" w:semiHidden="0" w:uiPriority="64" w:unhideWhenUsed="0"/>
-    <w:lsdException w:name="Medium List 1 Accent 2" w:semiHidden="0" w:uiPriority="65" w:unhideWhenUsed="0"/>
-    <w:lsdException w:name="Medium List 2 Accent 2" w:semiHidden="0" w:uiPriority="66" w:unhideWhenUsed="0"/>
-    <w:lsdException w:name="Medium Grid 1 Accent 2" w:semiHidden="0" w:uiPriority="67" w:unhideWhenUsed="0"/>
-    <w:lsdException w:name="Medium Grid 2 Accent 2" w:semiHidden="0" w:uiPriority="68" w:unhideWhenUsed="0"/>
-    <w:lsdException w:name="Medium Grid 3 Accent 2" w:semiHidden="0" w:uiPriority="69" w:unhideWhenUsed="0"/>
-    <w:lsdException w:name="Dark List Accent 2" w:semiHidden="0" w:uiPriority="70" w:unhideWhenUsed="0"/>
-    <w:lsdException w:name="Colorful Shading Accent 2" w:semiHidden="0" w:uiPriority="71" w:unhideWhenUsed="0"/>
-    <w:lsdException w:name="Colorful List Accent 2" w:semiHidden="0" w:uiPriority="72" w:unhideWhenUsed="0"/>
-    <w:lsdException w:name="Colorful Grid Accent 2" w:semiHidden="0" w:uiPriority="73" w:unhideWhenUsed="0"/>
-    <w:lsdException w:name="Light Shading Accent 3" w:semiHidden="0" w:uiPriority="60" w:unhideWhenUsed="0"/>
-    <w:lsdException w:name="Light List Accent 3" w:semiHidden="0" w:uiPriority="61" w:unhideWhenUsed="0"/>
-    <w:lsdException w:name="Light Grid Accent 3" w:semiHidden="0" w:uiPriority="62" w:unhideWhenUsed="0"/>
-    <w:lsdException w:name="Medium Shading 1 Accent 3" w:semiHidden="0" w:uiPriority="63" w:unhideWhenUsed="0"/>
-    <w:lsdException w:name="Medium Shading 2 Accent 3" w:semiHidden="0" w:uiPriority="64" w:unhideWhenUsed="0"/>
-    <w:lsdException w:name="Medium List 1 Accent 3" w:semiHidden="0" w:uiPriority="65" w:unhideWhenUsed="0"/>
-    <w:lsdException w:name="Medium List 2 Accent 3" w:semiHidden="0" w:uiPriority="66" w:unhideWhenUsed="0"/>
-    <w:lsdException w:name="Medium Grid 1 Accent 3" w:semiHidden="0" w:uiPriority="67" w:unhideWhenUsed="0"/>
-    <w:lsdException w:name="Medium Grid 2 Accent 3" w:semiHidden="0" w:uiPriority="68" w:unhideWhenUsed="0"/>
-    <w:lsdException w:name="Medium Grid 3 Accent 3" w:semiHidden="0" w:uiPriority="69" w:unhideWhenUsed="0"/>
-    <w:lsdException w:name="Dark List Accent 3" w:semiHidden="0" w:uiPriority="70" w:unhideWhenUsed="0"/>
-    <w:lsdException w:name="Colorful Shading Accent 3" w:semiHidden="0" w:uiPriority="71" w:unhideWhenUsed="0"/>
-    <w:lsdException w:name="Colorful List Accent 3" w:semiHidden="0" w:uiPriority="72" w:unhideWhenUsed="0"/>
-    <w:lsdException w:name="Colorful Grid Accent 3" w:semiHidden="0" w:uiPriority="73" w:unhideWhenUsed="0"/>
-    <w:lsdException w:name="Light Shading Accent 4" w:semiHidden="0" w:uiPriority="60" w:unhideWhenUsed="0"/>
-    <w:lsdException w:name="Light List Accent 4" w:semiHidden="0" w:uiPriority="61" w:unhideWhenUsed="0"/>
-    <w:lsdException w:name="Light Grid Accent 4" w:semiHidden="0" w:uiPriority="62" w:unhideWhenUsed="0"/>
-    <w:lsdException w:name="Medium Shading 1 Accent 4" w:semiHidden="0" w:uiPriority="63" w:unhideWhenUsed="0"/>
-    <w:lsdException w:name="Medium Shading 2 Accent 4" w:semiHidden="0" w:uiPriority="64" w:unhideWhenUsed="0"/>
-    <w:lsdException w:name="Medium List 1 Accent 4" w:semiHidden="0" w:uiPriority="65" w:unhideWhenUsed="0"/>
-    <w:lsdException w:name="Medium List 2 Accent 4" w:semiHidden="0" w:uiPriority="66" w:unhideWhenUsed="0"/>
-    <w:lsdException w:name="Medium Grid 1 Accent 4" w:semiHidden="0" w:uiPriority="67" w:unhideWhenUsed="0"/>
-    <w:lsdException w:name="Medium Grid 2 Accent 4" w:semiHidden="0" w:uiPriority="68" w:unhideWhenUsed="0"/>
-    <w:lsdException w:name="Medium Grid 3 Accent 4" w:semiHidden="0" w:uiPriority="69" w:unhideWhenUsed="0"/>
-    <w:lsdException w:name="Dark List Accent 4" w:semiHidden="0" w:uiPriority="70" w:unhideWhenUsed="0"/>
-    <w:lsdException w:name="Colorful Shading Accent 4" w:semiHidden="0" w:uiPriority="71" w:unhideWhenUsed="0"/>
-    <w:lsdException w:name="Colorful List Accent 4" w:semiHidden="0" w:uiPriority="72" w:unhideWhenUsed="0"/>
-    <w:lsdException w:name="Colorful Grid Accent 4" w:semiHidden="0" w:uiPriority="73" w:unhideWhenUsed="0"/>
-    <w:lsdException w:name="Light Shading Accent 5" w:semiHidden="0" w:uiPriority="60" w:unhideWhenUsed="0"/>
-    <w:lsdException w:name="Light List Accent 5" w:semiHidden="0" w:uiPriority="61" w:unhideWhenUsed="0"/>
-    <w:lsdException w:name="Light Grid Accent 5" w:semiHidden="0" w:uiPriority="62" w:unhideWhenUsed="0"/>
-    <w:lsdException w:name="Medium Shading 1 Accent 5" w:semiHidden="0" w:uiPriority="63" w:unhideWhenUsed="0"/>
-    <w:lsdException w:name="Medium Shading 2 Accent 5" w:semiHidden="0" w:uiPriority="64" w:unhideWhenUsed="0"/>
-    <w:lsdException w:name="Medium List 1 Accent 5" w:semiHidden="0" w:uiPriority="65" w:unhideWhenUsed="0"/>
-    <w:lsdException w:name="Medium List 2 Accent 5" w:semiHidden="0" w:uiPriority="66" w:unhideWhenUsed="0"/>
-    <w:lsdException w:name="Medium Grid 1 Accent 5" w:semiHidden="0" w:uiPriority="67" w:unhideWhenUsed="0"/>
-    <w:lsdException w:name="Medium Grid 2 Accent 5" w:semiHidden="0" w:uiPriority="68" w:unhideWhenUsed="0"/>
-    <w:lsdException w:name="Medium Grid 3 Accent 5" w:semiHidden="0" w:uiPriority="69" w:unhideWhenUsed="0"/>
-    <w:lsdException w:name="Dark List Accent 5" w:semiHidden="0" w:uiPriority="70" w:unhideWhenUsed="0"/>
-    <w:lsdException w:name="Colorful Shading Accent 5" w:semiHidden="0" w:uiPriority="71" w:unhideWhenUsed="0"/>
-    <w:lsdException w:name="Colorful List Accent 5" w:semiHidden="0" w:uiPriority="72" w:unhideWhenUsed="0"/>
-    <w:lsdException w:name="Colorful Grid Accent 5" w:semiHidden="0" w:uiPriority="73" w:unhideWhenUsed="0"/>
-    <w:lsdException w:name="Light Shading Accent 6" w:semiHidden="0" w:uiPriority="60" w:unhideWhenUsed="0"/>
-    <w:lsdException w:name="Light List Accent 6" w:semiHidden="0" w:uiPriority="61" w:unhideWhenUsed="0"/>
-    <w:lsdException w:name="Light Grid Accent 6" w:semiHidden="0" w:uiPriority="62" w:unhideWhenUsed="0"/>
-    <w:lsdException w:name="Medium Shading 1 Accent 6" w:semiHidden="0" w:uiPriority="63" w:unhideWhenUsed="0"/>
-    <w:lsdException w:name="Medium Shading 2 Accent 6" w:semiHidden="0" w:uiPriority="64" w:unhideWhenUsed="0"/>
-    <w:lsdException w:name="Medium List 1 Accent 6" w:semiHidden="0" w:uiPriority="65" w:unhideWhenUsed="0"/>
-    <w:lsdException w:name="Medium List 2 Accent 6" w:semiHidden="0" w:uiPriority="66" w:unhideWhenUsed="0"/>
-    <w:lsdException w:name="Medium Grid 1 Accent 6" w:semiHidden="0" w:uiPriority="67" w:unhideWhenUsed="0"/>
-    <w:lsdException w:name="Medium Grid 2 Accent 6" w:semiHidden="0" w:uiPriority="68" w:unhideWhenUsed="0"/>
-    <w:lsdException w:name="Medium Grid 3 Accent 6" w:semiHidden="0" w:uiPriority="69" w:unhideWhenUsed="0"/>
-    <w:lsdException w:name="Dark List Accent 6" w:semiHidden="0" w:uiPriority="70" w:unhideWhenUsed="0"/>
-    <w:lsdException w:name="Colorful Shading Accent 6" w:semiHidden="0" w:uiPriority="71" w:unhideWhenUsed="0"/>
-    <w:lsdException w:name="Colorful List Accent 6" w:semiHidden="0" w:uiPriority="72" w:unhideWhenUsed="0"/>
-    <w:lsdException w:name="Colorful Grid Accent 6" w:semiHidden="0" w:uiPriority="73" w:unhideWhenUsed="0"/>
-    <w:lsdException w:name="Subtle Emphasis" w:semiHidden="0" w:uiPriority="19" w:unhideWhenUsed="0" w:qFormat="1"/>
-    <w:lsdException w:name="Intense Emphasis" w:semiHidden="0" w:uiPriority="21" w:unhideWhenUsed="0" w:qFormat="1"/>
-    <w:lsdException w:name="Subtle Reference" w:semiHidden="0" w:uiPriority="31" w:unhideWhenUsed="0" w:qFormat="1"/>
-    <w:lsdException w:name="Intense Reference" w:semiHidden="0" w:uiPriority="32" w:unhideWhenUsed="0" w:qFormat="1"/>
-    <w:lsdException w:name="Book Title" w:semiHidden="0" w:uiPriority="33" w:unhideWhenUsed="0" w:qFormat="1"/>
-    <w:lsdException w:name="Bibliography" w:uiPriority="37"/>
-    <w:lsdException w:name="TOC Heading" w:uiPriority="39" w:qFormat="1"/>
+  <w:latentStyles w:defLockedState="0" w:defUIPriority="99" w:defSemiHidden="0" w:defUnhideWhenUsed="0" w:defQFormat="0" w:count="371">
+    <w:lsdException w:name="Normal" w:uiPriority="0" w:qFormat="1"/>
+    <w:lsdException w:name="heading 1" w:uiPriority="9" w:qFormat="1"/>
+    <w:lsdException w:name="heading 2" w:semiHidden="1" w:uiPriority="9" w:unhideWhenUsed="1" w:qFormat="1"/>
+    <w:lsdException w:name="heading 3" w:semiHidden="1" w:uiPriority="9" w:unhideWhenUsed="1" w:qFormat="1"/>
+    <w:lsdException w:name="heading 4" w:semiHidden="1" w:uiPriority="9" w:unhideWhenUsed="1" w:qFormat="1"/>
+    <w:lsdException w:name="heading 5" w:semiHidden="1" w:uiPriority="9" w:unhideWhenUsed="1" w:qFormat="1"/>
+    <w:lsdException w:name="heading 6" w:semiHidden="1" w:uiPriority="0" w:unhideWhenUsed="1" w:qFormat="1"/>
+    <w:lsdException w:name="heading 7" w:semiHidden="1" w:uiPriority="9" w:unhideWhenUsed="1" w:qFormat="1"/>
+    <w:lsdException w:name="heading 8" w:semiHidden="1" w:uiPriority="9" w:unhideWhenUsed="1" w:qFormat="1"/>
+    <w:lsdException w:name="heading 9" w:semiHidden="1" w:uiPriority="9" w:unhideWhenUsed="1" w:qFormat="1"/>
+    <w:lsdException w:name="index 1" w:semiHidden="1" w:unhideWhenUsed="1"/>
+    <w:lsdException w:name="index 2" w:semiHidden="1" w:unhideWhenUsed="1"/>
+    <w:lsdException w:name="index 3" w:semiHidden="1" w:unhideWhenUsed="1"/>
+    <w:lsdException w:name="index 4" w:semiHidden="1" w:unhideWhenUsed="1"/>
+    <w:lsdException w:name="index 5" w:semiHidden="1" w:unhideWhenUsed="1"/>
+    <w:lsdException w:name="index 6" w:semiHidden="1" w:unhideWhenUsed="1"/>
+    <w:lsdException w:name="index 7" w:semiHidden="1" w:unhideWhenUsed="1"/>
+    <w:lsdException w:name="index 8" w:semiHidden="1" w:unhideWhenUsed="1"/>
+    <w:lsdException w:name="index 9" w:semiHidden="1" w:unhideWhenUsed="1"/>
+    <w:lsdException w:name="toc 1" w:semiHidden="1" w:uiPriority="39" w:unhideWhenUsed="1"/>
+    <w:lsdException w:name="toc 2" w:semiHidden="1" w:uiPriority="39" w:unhideWhenUsed="1"/>
+    <w:lsdException w:name="toc 3" w:semiHidden="1" w:uiPriority="39" w:unhideWhenUsed="1"/>
+    <w:lsdException w:name="toc 4" w:semiHidden="1" w:uiPriority="39" w:unhideWhenUsed="1"/>
+    <w:lsdException w:name="toc 5" w:semiHidden="1" w:uiPriority="39" w:unhideWhenUsed="1"/>
+    <w:lsdException w:name="toc 6" w:semiHidden="1" w:uiPriority="39" w:unhideWhenUsed="1"/>
+    <w:lsdException w:name="toc 7" w:semiHidden="1" w:uiPriority="39" w:unhideWhenUsed="1"/>
+    <w:lsdException w:name="toc 8" w:semiHidden="1" w:uiPriority="39" w:unhideWhenUsed="1"/>
+    <w:lsdException w:name="toc 9" w:semiHidden="1" w:uiPriority="39" w:unhideWhenUsed="1"/>
+    <w:lsdException w:name="Normal Indent" w:semiHidden="1" w:unhideWhenUsed="1"/>
+    <w:lsdException w:name="footnote text" w:semiHidden="1" w:unhideWhenUsed="1"/>
+    <w:lsdException w:name="annotation text" w:semiHidden="1" w:unhideWhenUsed="1"/>
+    <w:lsdException w:name="header" w:semiHidden="1" w:unhideWhenUsed="1"/>
+    <w:lsdException w:name="footer" w:semiHidden="1" w:unhideWhenUsed="1"/>
+    <w:lsdException w:name="index heading" w:semiHidden="1" w:unhideWhenUsed="1"/>
+    <w:lsdException w:name="caption" w:semiHidden="1" w:uiPriority="35" w:unhideWhenUsed="1" w:qFormat="1"/>
+    <w:lsdException w:name="table of figures" w:semiHidden="1" w:unhideWhenUsed="1"/>
+    <w:lsdException w:name="envelope address" w:semiHidden="1" w:unhideWhenUsed="1"/>
+    <w:lsdException w:name="envelope return" w:semiHidden="1" w:unhideWhenUsed="1"/>
+    <w:lsdException w:name="footnote reference" w:semiHidden="1" w:unhideWhenUsed="1"/>
+    <w:lsdException w:name="annotation reference" w:semiHidden="1" w:unhideWhenUsed="1"/>
+    <w:lsdException w:name="line number" w:semiHidden="1" w:unhideWhenUsed="1"/>
+    <w:lsdException w:name="page number" w:semiHidden="1" w:unhideWhenUsed="1"/>
+    <w:lsdException w:name="endnote reference" w:semiHidden="1" w:unhideWhenUsed="1"/>
+    <w:lsdException w:name="endnote text" w:semiHidden="1" w:unhideWhenUsed="1"/>
+    <w:lsdException w:name="table of authorities" w:semiHidden="1" w:unhideWhenUsed="1"/>
+    <w:lsdException w:name="macro" w:semiHidden="1" w:unhideWhenUsed="1"/>
+    <w:lsdException w:name="toa heading" w:semiHidden="1" w:unhideWhenUsed="1"/>
+    <w:lsdException w:name="List" w:semiHidden="1" w:unhideWhenUsed="1"/>
+    <w:lsdException w:name="List Bullet" w:semiHidden="1" w:unhideWhenUsed="1"/>
+    <w:lsdException w:name="List Number" w:semiHidden="1" w:unhideWhenUsed="1"/>
+    <w:lsdException w:name="List 2" w:semiHidden="1" w:unhideWhenUsed="1"/>
+    <w:lsdException w:name="List 3" w:semiHidden="1" w:unhideWhenUsed="1"/>
+    <w:lsdException w:name="List 4" w:semiHidden="1" w:unhideWhenUsed="1"/>
+    <w:lsdException w:name="List 5" w:semiHidden="1" w:unhideWhenUsed="1"/>
+    <w:lsdException w:name="List Bullet 2" w:semiHidden="1" w:unhideWhenUsed="1"/>
+    <w:lsdException w:name="List Bullet 3" w:semiHidden="1" w:unhideWhenUsed="1"/>
+    <w:lsdException w:name="List Bullet 4" w:semiHidden="1" w:unhideWhenUsed="1"/>
+    <w:lsdException w:name="List Bullet 5" w:semiHidden="1" w:unhideWhenUsed="1"/>
+    <w:lsdException w:name="List Number 2" w:semiHidden="1" w:unhideWhenUsed="1"/>
+    <w:lsdException w:name="List Number 3" w:semiHidden="1" w:unhideWhenUsed="1"/>
+    <w:lsdException w:name="List Number 4" w:semiHidden="1" w:unhideWhenUsed="1"/>
+    <w:lsdException w:name="List Number 5" w:semiHidden="1" w:unhideWhenUsed="1"/>
+    <w:lsdException w:name="Title" w:uiPriority="10" w:qFormat="1"/>
+    <w:lsdException w:name="Closing" w:semiHidden="1" w:unhideWhenUsed="1"/>
+    <w:lsdException w:name="Signature" w:semiHidden="1" w:unhideWhenUsed="1"/>
+    <w:lsdException w:name="Default Paragraph Font" w:semiHidden="1" w:uiPriority="1" w:unhideWhenUsed="1"/>
+    <w:lsdException w:name="Body Text" w:semiHidden="1" w:unhideWhenUsed="1"/>
+    <w:lsdException w:name="Body Text Indent" w:semiHidden="1" w:unhideWhenUsed="1"/>
+    <w:lsdException w:name="List Continue" w:semiHidden="1" w:unhideWhenUsed="1"/>
+    <w:lsdException w:name="List Continue 2" w:semiHidden="1" w:unhideWhenUsed="1"/>
+    <w:lsdException w:name="List Continue 3" w:semiHidden="1" w:unhideWhenUsed="1"/>
+    <w:lsdException w:name="List Continue 4" w:semiHidden="1" w:unhideWhenUsed="1"/>
+    <w:lsdException w:name="List Continue 5" w:semiHidden="1" w:unhideWhenUsed="1"/>
+    <w:lsdException w:name="Message Header" w:semiHidden="1" w:unhideWhenUsed="1"/>
+    <w:lsdException w:name="Subtitle" w:uiPriority="11" w:qFormat="1"/>
+    <w:lsdException w:name="Salutation" w:semiHidden="1" w:unhideWhenUsed="1"/>
+    <w:lsdException w:name="Date" w:semiHidden="1" w:unhideWhenUsed="1"/>
+    <w:lsdException w:name="Body Text First Indent" w:semiHidden="1" w:unhideWhenUsed="1"/>
+    <w:lsdException w:name="Body Text First Indent 2" w:semiHidden="1" w:unhideWhenUsed="1"/>
+    <w:lsdException w:name="Note Heading" w:semiHidden="1" w:unhideWhenUsed="1"/>
+    <w:lsdException w:name="Body Text 2" w:semiHidden="1" w:unhideWhenUsed="1"/>
+    <w:lsdException w:name="Body Text 3" w:semiHidden="1" w:unhideWhenUsed="1"/>
+    <w:lsdException w:name="Body Text Indent 2" w:semiHidden="1" w:unhideWhenUsed="1"/>
+    <w:lsdException w:name="Body Text Indent 3" w:semiHidden="1" w:unhideWhenUsed="1"/>
+    <w:lsdException w:name="Block Text" w:semiHidden="1" w:unhideWhenUsed="1"/>
+    <w:lsdException w:name="Hyperlink" w:semiHidden="1" w:unhideWhenUsed="1"/>
+    <w:lsdException w:name="FollowedHyperlink" w:semiHidden="1" w:unhideWhenUsed="1"/>
+    <w:lsdException w:name="Strong" w:uiPriority="22" w:qFormat="1"/>
+    <w:lsdException w:name="Emphasis" w:uiPriority="20" w:qFormat="1"/>
+    <w:lsdException w:name="Document Map" w:semiHidden="1" w:unhideWhenUsed="1"/>
+    <w:lsdException w:name="Plain Text" w:semiHidden="1" w:unhideWhenUsed="1"/>
+    <w:lsdException w:name="E-mail Signature" w:semiHidden="1" w:unhideWhenUsed="1"/>
+    <w:lsdException w:name="HTML Top of Form" w:semiHidden="1" w:unhideWhenUsed="1"/>
+    <w:lsdException w:name="HTML Bottom of Form" w:semiHidden="1" w:unhideWhenUsed="1"/>
+    <w:lsdException w:name="Normal (Web)" w:semiHidden="1" w:unhideWhenUsed="1"/>
+    <w:lsdException w:name="HTML Acronym" w:semiHidden="1" w:unhideWhenUsed="1"/>
+    <w:lsdException w:name="HTML Address" w:semiHidden="1" w:unhideWhenUsed="1"/>
+    <w:lsdException w:name="HTML Cite" w:semiHidden="1" w:unhideWhenUsed="1"/>
+    <w:lsdException w:name="HTML Code" w:semiHidden="1" w:unhideWhenUsed="1"/>
+    <w:lsdException w:name="HTML Definition" w:semiHidden="1" w:unhideWhenUsed="1"/>
+    <w:lsdException w:name="HTML Keyboard" w:semiHidden="1" w:unhideWhenUsed="1"/>
+    <w:lsdException w:name="HTML Preformatted" w:semiHidden="1" w:unhideWhenUsed="1"/>
+    <w:lsdException w:name="HTML Sample" w:semiHidden="1" w:unhideWhenUsed="1"/>
+    <w:lsdException w:name="HTML Typewriter" w:semiHidden="1" w:unhideWhenUsed="1"/>
+    <w:lsdException w:name="HTML Variable" w:semiHidden="1" w:unhideWhenUsed="1"/>
+    <w:lsdException w:name="Normal Table" w:semiHidden="1" w:unhideWhenUsed="1"/>
+    <w:lsdException w:name="annotation subject" w:semiHidden="1" w:unhideWhenUsed="1"/>
+    <w:lsdException w:name="No List" w:semiHidden="1" w:unhideWhenUsed="1"/>
+    <w:lsdException w:name="Outline List 1" w:semiHidden="1" w:unhideWhenUsed="1"/>
+    <w:lsdException w:name="Outline List 2" w:semiHidden="1" w:unhideWhenUsed="1"/>
+    <w:lsdException w:name="Outline List 3" w:semiHidden="1" w:unhideWhenUsed="1"/>
+    <w:lsdException w:name="Table Simple 1" w:semiHidden="1" w:unhideWhenUsed="1"/>
+    <w:lsdException w:name="Table Simple 2" w:semiHidden="1" w:unhideWhenUsed="1"/>
+    <w:lsdException w:name="Table Simple 3" w:semiHidden="1" w:unhideWhenUsed="1"/>
+    <w:lsdException w:name="Table Classic 1" w:semiHidden="1" w:unhideWhenUsed="1"/>
+    <w:lsdException w:name="Table Classic 2" w:semiHidden="1" w:unhideWhenUsed="1"/>
+    <w:lsdException w:name="Table Classic 3" w:semiHidden="1" w:unhideWhenUsed="1"/>
+    <w:lsdException w:name="Table Classic 4" w:semiHidden="1" w:unhideWhenUsed="1"/>
+    <w:lsdException w:name="Table Colorful 1" w:semiHidden="1" w:unhideWhenUsed="1"/>
+    <w:lsdException w:name="Table Colorful 2" w:semiHidden="1" w:unhideWhenUsed="1"/>
+    <w:lsdException w:name="Table Colorful 3" w:semiHidden="1" w:unhideWhenUsed="1"/>
+    <w:lsdException w:name="Table Columns 1" w:semiHidden="1" w:unhideWhenUsed="1"/>
+    <w:lsdException w:name="Table Columns 2" w:semiHidden="1" w:unhideWhenUsed="1"/>
+    <w:lsdException w:name="Table Columns 3" w:semiHidden="1" w:unhideWhenUsed="1"/>
+    <w:lsdException w:name="Table Columns 4" w:semiHidden="1" w:unhideWhenUsed="1"/>
+    <w:lsdException w:name="Table Columns 5" w:semiHidden="1" w:unhideWhenUsed="1"/>
+    <w:lsdException w:name="Table Grid 1" w:semiHidden="1" w:unhideWhenUsed="1"/>
+    <w:lsdException w:name="Table Grid 2" w:semiHidden="1" w:unhideWhenUsed="1"/>
+    <w:lsdException w:name="Table Grid 3" w:semiHidden="1" w:unhideWhenUsed="1"/>
+    <w:lsdException w:name="Table Grid 4" w:semiHidden="1" w:unhideWhenUsed="1"/>
+    <w:lsdException w:name="Table Grid 5" w:semiHidden="1" w:unhideWhenUsed="1"/>
+    <w:lsdException w:name="Table Grid 6" w:semiHidden="1" w:unhideWhenUsed="1"/>
+    <w:lsdException w:name="Table Grid 7" w:semiHidden="1" w:unhideWhenUsed="1"/>
+    <w:lsdException w:name="Table Grid 8" w:semiHidden="1" w:unhideWhenUsed="1"/>
+    <w:lsdException w:name="Table List 1" w:semiHidden="1" w:unhideWhenUsed="1"/>
+    <w:lsdException w:name="Table List 2" w:semiHidden="1" w:unhideWhenUsed="1"/>
+    <w:lsdException w:name="Table List 3" w:semiHidden="1" w:unhideWhenUsed="1"/>
+    <w:lsdException w:name="Table List 4" w:semiHidden="1" w:unhideWhenUsed="1"/>
+    <w:lsdException w:name="Table List 5" w:semiHidden="1" w:unhideWhenUsed="1"/>
+    <w:lsdException w:name="Table List 6" w:semiHidden="1" w:unhideWhenUsed="1"/>
+    <w:lsdException w:name="Table List 7" w:semiHidden="1" w:unhideWhenUsed="1"/>
+    <w:lsdException w:name="Table List 8" w:semiHidden="1" w:unhideWhenUsed="1"/>
+    <w:lsdException w:name="Table 3D effects 1" w:semiHidden="1" w:unhideWhenUsed="1"/>
+    <w:lsdException w:name="Table 3D effects 2" w:semiHidden="1" w:unhideWhenUsed="1"/>
+    <w:lsdException w:name="Table 3D effects 3" w:semiHidden="1" w:unhideWhenUsed="1"/>
+    <w:lsdException w:name="Table Contemporary" w:semiHidden="1" w:unhideWhenUsed="1"/>
+    <w:lsdException w:name="Table Elegant" w:semiHidden="1" w:unhideWhenUsed="1"/>
+    <w:lsdException w:name="Table Professional" w:semiHidden="1" w:unhideWhenUsed="1"/>
+    <w:lsdException w:name="Table Subtle 1" w:semiHidden="1" w:unhideWhenUsed="1"/>
+    <w:lsdException w:name="Table Subtle 2" w:semiHidden="1" w:unhideWhenUsed="1"/>
+    <w:lsdException w:name="Table Web 1" w:semiHidden="1" w:unhideWhenUsed="1"/>
+    <w:lsdException w:name="Table Web 2" w:semiHidden="1" w:unhideWhenUsed="1"/>
+    <w:lsdException w:name="Table Web 3" w:semiHidden="1" w:unhideWhenUsed="1"/>
+    <w:lsdException w:name="Balloon Text" w:semiHidden="1" w:unhideWhenUsed="1"/>
+    <w:lsdException w:name="Table Grid" w:uiPriority="59"/>
+    <w:lsdException w:name="Table Theme" w:semiHidden="1" w:unhideWhenUsed="1"/>
+    <w:lsdException w:name="Placeholder Text" w:semiHidden="1"/>
+    <w:lsdException w:name="No Spacing" w:uiPriority="1" w:qFormat="1"/>
+    <w:lsdException w:name="Light Shading" w:uiPriority="60"/>
+    <w:lsdException w:name="Light List" w:uiPriority="61"/>
+    <w:lsdException w:name="Light Grid" w:uiPriority="62"/>
+    <w:lsdException w:name="Medium Shading 1" w:uiPriority="63"/>
+    <w:lsdException w:name="Medium Shading 2" w:uiPriority="64"/>
+    <w:lsdException w:name="Medium List 1" w:uiPriority="65"/>
+    <w:lsdException w:name="Medium List 2" w:uiPriority="66"/>
+    <w:lsdException w:name="Medium Grid 1" w:uiPriority="67"/>
+    <w:lsdException w:name="Medium Grid 2" w:uiPriority="68"/>
+    <w:lsdException w:name="Medium Grid 3" w:uiPriority="69"/>
+    <w:lsdException w:name="Dark List" w:uiPriority="70"/>
+    <w:lsdException w:name="Colorful Shading" w:uiPriority="71"/>
+    <w:lsdException w:name="Colorful List" w:uiPriority="72"/>
+    <w:lsdException w:name="Colorful Grid" w:uiPriority="73"/>
+    <w:lsdException w:name="Light Shading Accent 1" w:uiPriority="60"/>
+    <w:lsdException w:name="Light List Accent 1" w:uiPriority="61"/>
+    <w:lsdException w:name="Light Grid Accent 1" w:uiPriority="62"/>
+    <w:lsdException w:name="Medium Shading 1 Accent 1" w:uiPriority="63"/>
+    <w:lsdException w:name="Medium Shading 2 Accent 1" w:uiPriority="64"/>
+    <w:lsdException w:name="Medium List 1 Accent 1" w:uiPriority="65"/>
+    <w:lsdException w:name="Revision" w:semiHidden="1"/>
+    <w:lsdException w:name="List Paragraph" w:uiPriority="34" w:qFormat="1"/>
+    <w:lsdException w:name="Quote" w:uiPriority="29" w:qFormat="1"/>
+    <w:lsdException w:name="Intense Quote" w:uiPriority="30" w:qFormat="1"/>
+    <w:lsdException w:name="Medium List 2 Accent 1" w:uiPriority="66"/>
+    <w:lsdException w:name="Medium Grid 1 Accent 1" w:uiPriority="67"/>
+    <w:lsdException w:name="Medium Grid 2 Accent 1" w:uiPriority="68"/>
+    <w:lsdException w:name="Medium Grid 3 Accent 1" w:uiPriority="69"/>
+    <w:lsdException w:name="Dark List Accent 1" w:uiPriority="70"/>
+    <w:lsdException w:name="Colorful Shading Accent 1" w:uiPriority="71"/>
+    <w:lsdException w:name="Colorful List Accent 1" w:uiPriority="72"/>
+    <w:lsdException w:name="Colorful Grid Accent 1" w:uiPriority="73"/>
+    <w:lsdException w:name="Light Shading Accent 2" w:uiPriority="60"/>
+    <w:lsdException w:name="Light List Accent 2" w:uiPriority="61"/>
+    <w:lsdException w:name="Light Grid Accent 2" w:uiPriority="62"/>
+    <w:lsdException w:name="Medium Shading 1 Accent 2" w:uiPriority="63"/>
+    <w:lsdException w:name="Medium Shading 2 Accent 2" w:uiPriority="64"/>
+    <w:lsdException w:name="Medium List 1 Accent 2" w:uiPriority="65"/>
+    <w:lsdException w:name="Medium List 2 Accent 2" w:uiPriority="66"/>
+    <w:lsdException w:name="Medium Grid 1 Accent 2" w:uiPriority="67"/>
+    <w:lsdException w:name="Medium Grid 2 Accent 2" w:uiPriority="68"/>
+    <w:lsdException w:name="Medium Grid 3 Accent 2" w:uiPriority="69"/>
+    <w:lsdException w:name="Dark List Accent 2" w:uiPriority="70"/>
+    <w:lsdException w:name="Colorful Shading Accent 2" w:uiPriority="71"/>
+    <w:lsdException w:name="Colorful List Accent 2" w:uiPriority="72"/>
+    <w:lsdException w:name="Colorful Grid Accent 2" w:uiPriority="73"/>
+    <w:lsdException w:name="Light Shading Accent 3" w:uiPriority="60"/>
+    <w:lsdException w:name="Light List Accent 3" w:uiPriority="61"/>
+    <w:lsdException w:name="Light Grid Accent 3" w:uiPriority="62"/>
+    <w:lsdException w:name="Medium Shading 1 Accent 3" w:uiPriority="63"/>
+    <w:lsdException w:name="Medium Shading 2 Accent 3" w:uiPriority="64"/>
+    <w:lsdException w:name="Medium List 1 Accent 3" w:uiPriority="65"/>
+    <w:lsdException w:name="Medium List 2 Accent 3" w:uiPriority="66"/>
+    <w:lsdException w:name="Medium Grid 1 Accent 3" w:uiPriority="67"/>
+    <w:lsdException w:name="Medium Grid 2 Accent 3" w:uiPriority="68"/>
+    <w:lsdException w:name="Medium Grid 3 Accent 3" w:uiPriority="69"/>
+    <w:lsdException w:name="Dark List Accent 3" w:uiPriority="70"/>
+    <w:lsdException w:name="Colorful Shading Accent 3" w:uiPriority="71"/>
+    <w:lsdException w:name="Colorful List Accent 3" w:uiPriority="72"/>
+    <w:lsdException w:name="Colorful Grid Accent 3" w:uiPriority="73"/>
+    <w:lsdException w:name="Light Shading Accent 4" w:uiPriority="60"/>
+    <w:lsdException w:name="Light List Accent 4" w:uiPriority="61"/>
+    <w:lsdException w:name="Light Grid Accent 4" w:uiPriority="62"/>
+    <w:lsdException w:name="Medium Shading 1 Accent 4" w:uiPriority="63"/>
+    <w:lsdException w:name="Medium Shading 2 Accent 4" w:uiPriority="64"/>
+    <w:lsdException w:name="Medium List 1 Accent 4" w:uiPriority="65"/>
+    <w:lsdException w:name="Medium List 2 Accent 4" w:uiPriority="66"/>
+    <w:lsdException w:name="Medium Grid 1 Accent 4" w:uiPriority="67"/>
+    <w:lsdException w:name="Medium Grid 2 Accent 4" w:uiPriority="68"/>
+    <w:lsdException w:name="Medium Grid 3 Accent 4" w:uiPriority="69"/>
+    <w:lsdException w:name="Dark List Accent 4" w:uiPriority="70"/>
+    <w:lsdException w:name="Colorful Shading Accent 4" w:uiPriority="71"/>
+    <w:lsdException w:name="Colorful List Accent 4" w:uiPriority="72"/>
+    <w:lsdException w:name="Colorful Grid Accent 4" w:uiPriority="73"/>
+    <w:lsdException w:name="Light Shading Accent 5" w:uiPriority="60"/>
+    <w:lsdException w:name="Light List Accent 5" w:uiPriority="61"/>
+    <w:lsdException w:name="Light Grid Accent 5" w:uiPriority="62"/>
+    <w:lsdException w:name="Medium Shading 1 Accent 5" w:uiPriority="63"/>
+    <w:lsdException w:name="Medium Shading 2 Accent 5" w:uiPriority="64"/>
+    <w:lsdException w:name="Medium List 1 Accent 5" w:uiPriority="65"/>
+    <w:lsdException w:name="Medium List 2 Accent 5" w:uiPriority="66"/>
+    <w:lsdException w:name="Medium Grid 1 Accent 5" w:uiPriority="67"/>
+    <w:lsdException w:name="Medium Grid 2 Accent 5" w:uiPriority="68"/>
+    <w:lsdException w:name="Medium Grid 3 Accent 5" w:uiPriority="69"/>
+    <w:lsdException w:name="Dark List Accent 5" w:uiPriority="70"/>
+    <w:lsdException w:name="Colorful Shading Accent 5" w:uiPriority="71"/>
+    <w:lsdException w:name="Colorful List Accent 5" w:uiPriority="72"/>
+    <w:lsdException w:name="Colorful Grid Accent 5" w:uiPriority="73"/>
+    <w:lsdException w:name="Light Shading Accent 6" w:uiPriority="60"/>
+    <w:lsdException w:name="Light List Accent 6" w:uiPriority="61"/>
+    <w:lsdException w:name="Light Grid Accent 6" w:uiPriority="62"/>
+    <w:lsdException w:name="Medium Shading 1 Accent 6" w:uiPriority="63"/>
+    <w:lsdException w:name="Medium Shading 2 Accent 6" w:uiPriority="64"/>
+    <w:lsdException w:name="Medium List 1 Accent 6" w:uiPriority="65"/>
+    <w:lsdException w:name="Medium List 2 Accent 6" w:uiPriority="66"/>
+    <w:lsdException w:name="Medium Grid 1 Accent 6" w:uiPriority="67"/>
+    <w:lsdException w:name="Medium Grid 2 Accent 6" w:uiPriority="68"/>
+    <w:lsdException w:name="Medium Grid 3 Accent 6" w:uiPriority="69"/>
+    <w:lsdException w:name="Dark List Accent 6" w:uiPriority="70"/>
+    <w:lsdException w:name="Colorful Shading Accent 6" w:uiPriority="71"/>
+    <w:lsdException w:name="Colorful List Accent 6" w:uiPriority="72"/>
+    <w:lsdException w:name="Colorful Grid Accent 6" w:uiPriority="73"/>
+    <w:lsdException w:name="Subtle Emphasis" w:uiPriority="19" w:qFormat="1"/>
+    <w:lsdException w:name="Intense Emphasis" w:uiPriority="21" w:qFormat="1"/>
+    <w:lsdException w:name="Subtle Reference" w:uiPriority="31" w:qFormat="1"/>
+    <w:lsdException w:name="Intense Reference" w:uiPriority="32" w:qFormat="1"/>
+    <w:lsdException w:name="Book Title" w:uiPriority="33" w:qFormat="1"/>
+    <w:lsdException w:name="Bibliography" w:semiHidden="1" w:uiPriority="37" w:unhideWhenUsed="1"/>
+    <w:lsdException w:name="TOC Heading" w:semiHidden="1" w:uiPriority="39" w:unhideWhenUsed="1" w:qFormat="1"/>
+    <w:lsdException w:name="Plain Table 1" w:uiPriority="41"/>
+    <w:lsdException w:name="Plain Table 2" w:uiPriority="42"/>
+    <w:lsdException w:name="Plain Table 3" w:uiPriority="43"/>
+    <w:lsdException w:name="Plain Table 4" w:uiPriority="44"/>
+    <w:lsdException w:name="Plain Table 5" w:uiPriority="45"/>
+    <w:lsdException w:name="Grid Table Light" w:uiPriority="40"/>
+    <w:lsdException w:name="Grid Table 1 Light" w:uiPriority="46"/>
+    <w:lsdException w:name="Grid Table 2" w:uiPriority="47"/>
+    <w:lsdException w:name="Grid Table 3" w:uiPriority="48"/>
+    <w:lsdException w:name="Grid Table 4" w:uiPriority="49"/>
+    <w:lsdException w:name="Grid Table 5 Dark" w:uiPriority="50"/>
+    <w:lsdException w:name="Grid Table 6 Colorful" w:uiPriority="51"/>
+    <w:lsdException w:name="Grid Table 7 Colorful" w:uiPriority="52"/>
+    <w:lsdException w:name="Grid Table 1 Light Accent 1" w:uiPriority="46"/>
+    <w:lsdException w:name="Grid Table 2 Accent 1" w:uiPriority="47"/>
+    <w:lsdException w:name="Grid Table 3 Accent 1" w:uiPriority="48"/>
+    <w:lsdException w:name="Grid Table 4 Accent 1" w:uiPriority="49"/>
+    <w:lsdException w:name="Grid Table 5 Dark Accent 1" w:uiPriority="50"/>
+    <w:lsdException w:name="Grid Table 6 Colorful Accent 1" w:uiPriority="51"/>
+    <w:lsdException w:name="Grid Table 7 Colorful Accent 1" w:uiPriority="52"/>
+    <w:lsdException w:name="Grid Table 1 Light Accent 2" w:uiPriority="46"/>
+    <w:lsdException w:name="Grid Table 2 Accent 2" w:uiPriority="47"/>
+    <w:lsdException w:name="Grid Table 3 Accent 2" w:uiPriority="48"/>
+    <w:lsdException w:name="Grid Table 4 Accent 2" w:uiPriority="49"/>
+    <w:lsdException w:name="Grid Table 5 Dark Accent 2" w:uiPriority="50"/>
+    <w:lsdException w:name="Grid Table 6 Colorful Accent 2" w:uiPriority="51"/>
+    <w:lsdException w:name="Grid Table 7 Colorful Accent 2" w:uiPriority="52"/>
+    <w:lsdException w:name="Grid Table 1 Light Accent 3" w:uiPriority="46"/>
+    <w:lsdException w:name="Grid Table 2 Accent 3" w:uiPriority="47"/>
+    <w:lsdException w:name="Grid Table 3 Accent 3" w:uiPriority="48"/>
+    <w:lsdException w:name="Grid Table 4 Accent 3" w:uiPriority="49"/>
+    <w:lsdException w:name="Grid Table 5 Dark Accent 3" w:uiPriority="50"/>
+    <w:lsdException w:name="Grid Table 6 Colorful Accent 3" w:uiPriority="51"/>
+    <w:lsdException w:name="Grid Table 7 Colorful Accent 3" w:uiPriority="52"/>
+    <w:lsdException w:name="Grid Table 1 Light Accent 4" w:uiPriority="46"/>
+    <w:lsdException w:name="Grid Table 2 Accent 4" w:uiPriority="47"/>
+    <w:lsdException w:name="Grid Table 3 Accent 4" w:uiPriority="48"/>
+    <w:lsdException w:name="Grid Table 4 Accent 4" w:uiPriority="49"/>
+    <w:lsdException w:name="Grid Table 5 Dark Accent 4" w:uiPriority="50"/>
+    <w:lsdException w:name="Grid Table 6 Colorful Accent 4" w:uiPriority="51"/>
+    <w:lsdException w:name="Grid Table 7 Colorful Accent 4" w:uiPriority="52"/>
+    <w:lsdException w:name="Grid Table 1 Light Accent 5" w:uiPriority="46"/>
+    <w:lsdException w:name="Grid Table 2 Accent 5" w:uiPriority="47"/>
+    <w:lsdException w:name="Grid Table 3 Accent 5" w:uiPriority="48"/>
+    <w:lsdException w:name="Grid Table 4 Accent 5" w:uiPriority="49"/>
+    <w:lsdException w:name="Grid Table 5 Dark Accent 5" w:uiPriority="50"/>
+    <w:lsdException w:name="Grid Table 6 Colorful Accent 5" w:uiPriority="51"/>
+    <w:lsdException w:name="Grid Table 7 Colorful Accent 5" w:uiPriority="52"/>
+    <w:lsdException w:name="Grid Table 1 Light Accent 6" w:uiPriority="46"/>
+    <w:lsdException w:name="Grid Table 2 Accent 6" w:uiPriority="47"/>
+    <w:lsdException w:name="Grid Table 3 Accent 6" w:uiPriority="48"/>
+    <w:lsdException w:name="Grid Table 4 Accent 6" w:uiPriority="49"/>
+    <w:lsdException w:name="Grid Table 5 Dark Accent 6" w:uiPriority="50"/>
+    <w:lsdException w:name="Grid Table 6 Colorful Accent 6" w:uiPriority="51"/>
+    <w:lsdException w:name="Grid Table 7 Colorful Accent 6" w:uiPriority="52"/>
+    <w:lsdException w:name="List Table 1 Light" w:uiPriority="46"/>
+    <w:lsdException w:name="List Table 2" w:uiPriority="47"/>
+    <w:lsdException w:name="List Table 3" w:uiPriority="48"/>
+    <w:lsdException w:name="List Table 4" w:uiPriority="49"/>
+    <w:lsdException w:name="List Table 5 Dark" w:uiPriority="50"/>
+    <w:lsdException w:name="List Table 6 Colorful" w:uiPriority="51"/>
+    <w:lsdException w:name="List Table 7 Colorful" w:uiPriority="52"/>
+    <w:lsdException w:name="List Table 1 Light Accent 1" w:uiPriority="46"/>
+    <w:lsdException w:name="List Table 2 Accent 1" w:uiPriority="47"/>
+    <w:lsdException w:name="List Table 3 Accent 1" w:uiPriority="48"/>
+    <w:lsdException w:name="List Table 4 Accent 1" w:uiPriority="49"/>
+    <w:lsdException w:name="List Table 5 Dark Accent 1" w:uiPriority="50"/>
+    <w:lsdException w:name="List Table 6 Colorful Accent 1" w:uiPriority="51"/>
+    <w:lsdException w:name="List Table 7 Colorful Accent 1" w:uiPriority="52"/>
+    <w:lsdException w:name="List Table 1 Light Accent 2" w:uiPriority="46"/>
+    <w:lsdException w:name="List Table 2 Accent 2" w:uiPriority="47"/>
+    <w:lsdException w:name="List Table 3 Accent 2" w:uiPriority="48"/>
+    <w:lsdException w:name="List Table 4 Accent 2" w:uiPriority="49"/>
+    <w:lsdException w:name="List Table 5 Dark Accent 2" w:uiPriority="50"/>
+    <w:lsdException w:name="List Table 6 Colorful Accent 2" w:uiPriority="51"/>
+    <w:lsdException w:name="List Table 7 Colorful Accent 2" w:uiPriority="52"/>
+    <w:lsdException w:name="List Table 1 Light Accent 3" w:uiPriority="46"/>
+    <w:lsdException w:name="List Table 2 Accent 3" w:uiPriority="47"/>
+    <w:lsdException w:name="List Table 3 Accent 3" w:uiPriority="48"/>
+    <w:lsdException w:name="List Table 4 Accent 3" w:uiPriority="49"/>
+    <w:lsdException w:name="List Table 5 Dark Accent 3" w:uiPriority="50"/>
+    <w:lsdException w:name="List Table 6 Colorful Accent 3" w:uiPriority="51"/>
+    <w:lsdException w:name="List Table 7 Colorful Accent 3" w:uiPriority="52"/>
+    <w:lsdException w:name="List Table 1 Light Accent 4" w:uiPriority="46"/>
+    <w:lsdException w:name="List Table 2 Accent 4" w:uiPriority="47"/>
+    <w:lsdException w:name="List Table 3 Accent 4" w:uiPriority="48"/>
+    <w:lsdException w:name="List Table 4 Accent 4" w:uiPriority="49"/>
+    <w:lsdException w:name="List Table 5 Dark Accent 4" w:uiPriority="50"/>
+    <w:lsdException w:name="List Table 6 Colorful Accent 4" w:uiPriority="51"/>
+    <w:lsdException w:name="List Table 7 Colorful Accent 4" w:uiPriority="52"/>
+    <w:lsdException w:name="List Table 1 Light Accent 5" w:uiPriority="46"/>
+    <w:lsdException w:name="List Table 2 Accent 5" w:uiPriority="47"/>
+    <w:lsdException w:name="List Table 3 Accent 5" w:uiPriority="48"/>
+    <w:lsdException w:name="List Table 4 Accent 5" w:uiPriority="49"/>
+    <w:lsdException w:name="List Table 5 Dark Accent 5" w:uiPriority="50"/>
+    <w:lsdException w:name="List Table 6 Colorful Accent 5" w:uiPriority="51"/>
+    <w:lsdException w:name="List Table 7 Colorful Accent 5" w:uiPriority="52"/>
+    <w:lsdException w:name="List Table 1 Light Accent 6" w:uiPriority="46"/>
+    <w:lsdException w:name="List Table 2 Accent 6" w:uiPriority="47"/>
+    <w:lsdException w:name="List Table 3 Accent 6" w:uiPriority="48"/>
+    <w:lsdException w:name="List Table 4 Accent 6" w:uiPriority="49"/>
+    <w:lsdException w:name="List Table 5 Dark Accent 6" w:uiPriority="50"/>
+    <w:lsdException w:name="List Table 6 Colorful Accent 6" w:uiPriority="51"/>
+    <w:lsdException w:name="List Table 7 Colorful Accent 6" w:uiPriority="52"/>
   </w:latentStyles>
   <w:style w:type="paragraph" w:default="1" w:styleId="Normal">
     <w:name w:val="Normal"/>
@@ -27096,7 +26349,7 @@
 </file>
 
 <file path=customXml/itemProps1.xml><?xml version="1.0" encoding="utf-8"?>
-<ds:datastoreItem xmlns:ds="http://schemas.openxmlformats.org/officeDocument/2006/customXml" ds:itemID="{EDD56AC6-06BB-4C19-B493-5113C51C49B0}">
+<ds:datastoreItem xmlns:ds="http://schemas.openxmlformats.org/officeDocument/2006/customXml" ds:itemID="{103A6DC9-7115-4E8F-89A5-E1ED633BC7A9}">
   <ds:schemaRefs>
     <ds:schemaRef ds:uri="http://schemas.openxmlformats.org/officeDocument/2006/bibliography"/>
   </ds:schemaRefs>

</xml_diff>